<commit_message>
new programs and files
</commit_message>
<xml_diff>
--- a/Уроци/Модул 4/05-Алгоритми-за-търсене-20180620/05.1.Алгоритми-за-търсене-упражнения.docx
+++ b/Уроци/Модул 4/05-Алгоритми-за-търсене-20180620/05.1.Алгоритми-за-търсене-упражнения.docx
@@ -34,100 +34,108 @@
           <w:tab w:val="clear" w:pos="1843"/>
         </w:tabs>
         <w:spacing w:before="200" w:after="40"/>
-      </w:pPr>
-      <w:r>
-        <w:rPr>
-          <w:lang w:val="bg-BG"/>
-        </w:rPr>
-        <w:t>Линейно т</w:t>
-      </w:r>
-      <w:r>
-        <w:rPr>
-          <w:lang w:val="bg-BG"/>
-        </w:rPr>
-        <w:t>ърсене</w:t>
+        <w:rPr>
+          <w:highlight w:val="yellow"/>
+        </w:rPr>
+      </w:pPr>
+      <w:r>
+        <w:rPr>
+          <w:highlight w:val="yellow"/>
+          <w:lang w:val="bg-BG"/>
+        </w:rPr>
+        <w:t>Линейно търсене</w:t>
       </w:r>
     </w:p>
     <w:p>
       <w:pPr>
         <w:jc w:val="both"/>
-      </w:pPr>
-      <w:r>
-        <w:rPr>
-          <w:lang w:val="bg-BG"/>
-        </w:rPr>
-        <w:t xml:space="preserve">Реализирайте алгоритъм, който намира индекса на елемент в </w:t>
-      </w:r>
-      <w:r>
-        <w:rPr>
-          <w:lang w:val="bg-BG"/>
-        </w:rPr>
-        <w:t>не</w:t>
-      </w:r>
-      <w:r>
-        <w:rPr>
-          <w:lang w:val="bg-BG"/>
-        </w:rPr>
-        <w:t xml:space="preserve">подреден масив от цели числа </w:t>
-      </w:r>
-      <w:r>
-        <w:rPr>
-          <w:lang w:val="bg-BG"/>
-        </w:rPr>
-        <w:t xml:space="preserve">с помощта на линейно търсене. </w:t>
-      </w:r>
-      <w:r>
-        <w:rPr>
-          <w:lang w:val="bg-BG"/>
-        </w:rPr>
-        <w:t>Прочетете поредица от числа на първия ред</w:t>
-      </w:r>
-      <w:r>
+        <w:rPr>
+          <w:highlight w:val="yellow"/>
+          <w:lang w:val="bg-BG"/>
+        </w:rPr>
+      </w:pPr>
+      <w:r>
+        <w:rPr>
+          <w:highlight w:val="yellow"/>
+          <w:lang w:val="bg-BG"/>
+        </w:rPr>
+        <w:t>Реализирайте алгоритъм, който намира индекса на елемент в неподреден масив от цели числа с помощта на линейно търсене. Прочетете поредица от числа на първия ред</w:t>
+      </w:r>
+      <w:r>
+        <w:rPr>
+          <w:highlight w:val="yellow"/>
+          <w:lang w:val="bg-BG"/>
+        </w:rPr>
         <w:t xml:space="preserve"> </w:t>
       </w:r>
       <w:r>
         <w:rPr>
+          <w:highlight w:val="yellow"/>
           <w:lang w:val="bg-BG"/>
         </w:rPr>
         <w:t>и едно число на втория ред от конзолата</w:t>
       </w:r>
       <w:r>
+        <w:rPr>
+          <w:highlight w:val="yellow"/>
+          <w:lang w:val="bg-BG"/>
+        </w:rPr>
         <w:t xml:space="preserve">. </w:t>
       </w:r>
       <w:r>
         <w:rPr>
+          <w:highlight w:val="yellow"/>
           <w:lang w:val="bg-BG"/>
         </w:rPr>
         <w:t>Намерете индекса на числото в дадения масив</w:t>
       </w:r>
       <w:r>
+        <w:rPr>
+          <w:highlight w:val="yellow"/>
+          <w:lang w:val="bg-BG"/>
+        </w:rPr>
         <w:t xml:space="preserve">. </w:t>
       </w:r>
       <w:r>
         <w:rPr>
+          <w:highlight w:val="yellow"/>
           <w:lang w:val="bg-BG"/>
         </w:rPr>
         <w:t>Върнете</w:t>
       </w:r>
       <w:r>
+        <w:rPr>
+          <w:highlight w:val="yellow"/>
+          <w:lang w:val="bg-BG"/>
+        </w:rPr>
         <w:t xml:space="preserve"> -1</w:t>
       </w:r>
       <w:r>
         <w:rPr>
+          <w:highlight w:val="yellow"/>
           <w:lang w:val="bg-BG"/>
         </w:rPr>
         <w:t>,</w:t>
       </w:r>
       <w:r>
+        <w:rPr>
+          <w:highlight w:val="yellow"/>
+          <w:lang w:val="bg-BG"/>
+        </w:rPr>
         <w:t xml:space="preserve"> </w:t>
       </w:r>
       <w:r>
         <w:rPr>
+          <w:highlight w:val="yellow"/>
           <w:lang w:val="bg-BG"/>
         </w:rPr>
         <w:t>ако елементът не присъства в масива</w:t>
       </w:r>
       <w:r>
+        <w:rPr>
+          <w:highlight w:val="yellow"/>
+          <w:lang w:val="bg-BG"/>
+        </w:rPr>
         <w:t>.</w:t>
       </w:r>
     </w:p>
@@ -135,11 +143,13 @@
       <w:pPr>
         <w:pStyle w:val="Heading3"/>
         <w:rPr>
-          <w:lang w:val="bg-BG"/>
-        </w:rPr>
-      </w:pPr>
-      <w:r>
-        <w:rPr>
+          <w:highlight w:val="yellow"/>
+          <w:lang w:val="bg-BG"/>
+        </w:rPr>
+      </w:pPr>
+      <w:r>
+        <w:rPr>
+          <w:highlight w:val="yellow"/>
           <w:lang w:val="bg-BG"/>
         </w:rPr>
         <w:t>Примери</w:t>
@@ -175,12 +185,14 @@
               <w:jc w:val="center"/>
               <w:rPr>
                 <w:b/>
+                <w:highlight w:val="yellow"/>
                 <w:lang w:val="bg-BG"/>
               </w:rPr>
             </w:pPr>
             <w:r>
               <w:rPr>
                 <w:b/>
+                <w:highlight w:val="yellow"/>
                 <w:lang w:val="bg-BG"/>
               </w:rPr>
               <w:t>Вход</w:t>
@@ -198,12 +210,14 @@
               <w:jc w:val="center"/>
               <w:rPr>
                 <w:b/>
+                <w:highlight w:val="yellow"/>
                 <w:lang w:val="bg-BG"/>
               </w:rPr>
             </w:pPr>
             <w:r>
               <w:rPr>
                 <w:b/>
+                <w:highlight w:val="yellow"/>
                 <w:lang w:val="bg-BG"/>
               </w:rPr>
               <w:t>Изход</w:t>
@@ -219,16 +233,28 @@
           <w:p>
             <w:pPr>
               <w:spacing w:before="40" w:after="40" w:line="240" w:lineRule="auto"/>
+              <w:rPr>
+                <w:highlight w:val="yellow"/>
+              </w:rPr>
             </w:pPr>
             <w:r>
+              <w:rPr>
+                <w:highlight w:val="yellow"/>
+              </w:rPr>
               <w:t>1 2 3 4 5</w:t>
             </w:r>
           </w:p>
           <w:p>
             <w:pPr>
               <w:spacing w:before="40" w:after="40" w:line="240" w:lineRule="auto"/>
+              <w:rPr>
+                <w:highlight w:val="yellow"/>
+              </w:rPr>
             </w:pPr>
             <w:r>
+              <w:rPr>
+                <w:highlight w:val="yellow"/>
+              </w:rPr>
               <w:t>1</w:t>
             </w:r>
           </w:p>
@@ -240,8 +266,14 @@
           <w:p>
             <w:pPr>
               <w:spacing w:before="40" w:after="40" w:line="240" w:lineRule="auto"/>
+              <w:rPr>
+                <w:highlight w:val="yellow"/>
+              </w:rPr>
             </w:pPr>
             <w:r>
+              <w:rPr>
+                <w:highlight w:val="yellow"/>
+              </w:rPr>
               <w:t>0</w:t>
             </w:r>
           </w:p>
@@ -255,16 +287,28 @@
           <w:p>
             <w:pPr>
               <w:spacing w:before="40" w:after="40" w:line="240" w:lineRule="auto"/>
+              <w:rPr>
+                <w:highlight w:val="yellow"/>
+              </w:rPr>
             </w:pPr>
             <w:r>
+              <w:rPr>
+                <w:highlight w:val="yellow"/>
+              </w:rPr>
               <w:t>1 2 3 4 5</w:t>
             </w:r>
           </w:p>
           <w:p>
             <w:pPr>
               <w:spacing w:before="40" w:after="40" w:line="240" w:lineRule="auto"/>
+              <w:rPr>
+                <w:highlight w:val="yellow"/>
+              </w:rPr>
             </w:pPr>
             <w:r>
+              <w:rPr>
+                <w:highlight w:val="yellow"/>
+              </w:rPr>
               <w:t>6</w:t>
             </w:r>
           </w:p>
@@ -276,8 +320,14 @@
           <w:p>
             <w:pPr>
               <w:spacing w:before="40" w:after="40" w:line="240" w:lineRule="auto"/>
+              <w:rPr>
+                <w:highlight w:val="yellow"/>
+              </w:rPr>
             </w:pPr>
             <w:r>
+              <w:rPr>
+                <w:highlight w:val="yellow"/>
+              </w:rPr>
               <w:t>-1</w:t>
             </w:r>
           </w:p>
@@ -287,17 +337,27 @@
     <w:p>
       <w:pPr>
         <w:pStyle w:val="Heading2"/>
-      </w:pPr>
-      <w:r>
-        <w:rPr>
+        <w:rPr>
+          <w:highlight w:val="yellow"/>
+        </w:rPr>
+      </w:pPr>
+      <w:r>
+        <w:rPr>
+          <w:highlight w:val="yellow"/>
           <w:lang w:val="bg-BG"/>
         </w:rPr>
         <w:t>Реализиране на двоично търсене</w:t>
       </w:r>
     </w:p>
     <w:p>
-      <w:r>
-        <w:rPr>
+      <w:pPr>
+        <w:rPr>
+          <w:highlight w:val="yellow"/>
+        </w:rPr>
+      </w:pPr>
+      <w:r>
+        <w:rPr>
+          <w:highlight w:val="yellow"/>
           <w:lang w:val="bg-BG"/>
         </w:rPr>
         <w:t>Реализирайте алгоритъм, който намира индекса на елемент в подреден масив от цели числа за логаритмично време</w:t>
@@ -309,12 +369,14 @@
         <w:jc w:val="both"/>
         <w:rPr>
           <w:rFonts w:eastAsia="MS Mincho"/>
+          <w:highlight w:val="yellow"/>
           <w:lang w:val="bg-BG" w:eastAsia="ja-JP"/>
         </w:rPr>
       </w:pPr>
       <w:r>
         <w:rPr>
           <w:rFonts w:eastAsia="MS Mincho"/>
+          <w:highlight w:val="yellow"/>
           <w:lang w:val="bg-BG" w:eastAsia="ja-JP"/>
         </w:rPr>
         <w:t>Примери</w:t>
@@ -322,9 +384,16 @@
     </w:p>
     <w:tbl>
       <w:tblPr>
-        <w:tblStyle w:val="TableGrid"/>
         <w:tblW w:w="6518" w:type="dxa"/>
         <w:tblInd w:w="108" w:type="dxa"/>
+        <w:tblBorders>
+          <w:top w:val="single" w:sz="4" w:space="0" w:color="auto"/>
+          <w:left w:val="single" w:sz="4" w:space="0" w:color="auto"/>
+          <w:bottom w:val="single" w:sz="4" w:space="0" w:color="auto"/>
+          <w:right w:val="single" w:sz="4" w:space="0" w:color="auto"/>
+          <w:insideH w:val="single" w:sz="4" w:space="0" w:color="auto"/>
+          <w:insideV w:val="single" w:sz="4" w:space="0" w:color="auto"/>
+        </w:tblBorders>
         <w:tblCellMar>
           <w:top w:w="57" w:type="dxa"/>
           <w:left w:w="85" w:type="dxa"/>
@@ -350,12 +419,18 @@
               <w:jc w:val="both"/>
               <w:rPr>
                 <w:b/>
+                <w:sz w:val="20"/>
+                <w:szCs w:val="20"/>
+                <w:highlight w:val="yellow"/>
                 <w:lang w:val="bg-BG"/>
               </w:rPr>
             </w:pPr>
             <w:r>
               <w:rPr>
                 <w:b/>
+                <w:sz w:val="20"/>
+                <w:szCs w:val="20"/>
+                <w:highlight w:val="yellow"/>
                 <w:lang w:val="bg-BG"/>
               </w:rPr>
               <w:t>Вход</w:t>
@@ -373,12 +448,18 @@
               <w:jc w:val="both"/>
               <w:rPr>
                 <w:b/>
+                <w:sz w:val="20"/>
+                <w:szCs w:val="20"/>
+                <w:highlight w:val="yellow"/>
                 <w:lang w:val="bg-BG"/>
               </w:rPr>
             </w:pPr>
             <w:r>
               <w:rPr>
                 <w:b/>
+                <w:sz w:val="20"/>
+                <w:szCs w:val="20"/>
+                <w:highlight w:val="yellow"/>
                 <w:lang w:val="bg-BG"/>
               </w:rPr>
               <w:t>Изход</w:t>
@@ -395,12 +476,18 @@
               <w:jc w:val="both"/>
               <w:rPr>
                 <w:b/>
+                <w:sz w:val="20"/>
+                <w:szCs w:val="20"/>
+                <w:highlight w:val="yellow"/>
                 <w:lang w:val="bg-BG"/>
               </w:rPr>
             </w:pPr>
             <w:r>
               <w:rPr>
                 <w:b/>
+                <w:sz w:val="20"/>
+                <w:szCs w:val="20"/>
+                <w:highlight w:val="yellow"/>
                 <w:lang w:val="bg-BG"/>
               </w:rPr>
               <w:t>Коментари</w:t>
@@ -412,6 +499,7 @@
         <w:tc>
           <w:tcPr>
             <w:tcW w:w="1380" w:type="dxa"/>
+            <w:shd w:val="clear" w:color="auto" w:fill="auto"/>
           </w:tcPr>
           <w:p>
             <w:pPr>
@@ -419,6 +507,9 @@
                 <w:rFonts w:ascii="Consolas" w:hAnsi="Consolas" w:cs="Consolas"/>
                 <w:bCs/>
                 <w:noProof/>
+                <w:sz w:val="20"/>
+                <w:szCs w:val="20"/>
+                <w:highlight w:val="yellow"/>
               </w:rPr>
             </w:pPr>
             <w:r>
@@ -426,6 +517,9 @@
                 <w:rFonts w:ascii="Consolas" w:hAnsi="Consolas" w:cs="Consolas"/>
                 <w:bCs/>
                 <w:noProof/>
+                <w:sz w:val="20"/>
+                <w:szCs w:val="20"/>
+                <w:highlight w:val="yellow"/>
               </w:rPr>
               <w:t>1 2 3 4 5</w:t>
             </w:r>
@@ -436,6 +530,9 @@
                 <w:rFonts w:ascii="Consolas" w:hAnsi="Consolas" w:cs="Consolas"/>
                 <w:bCs/>
                 <w:noProof/>
+                <w:sz w:val="20"/>
+                <w:szCs w:val="20"/>
+                <w:highlight w:val="yellow"/>
               </w:rPr>
             </w:pPr>
             <w:r>
@@ -443,6 +540,9 @@
                 <w:rFonts w:ascii="Consolas" w:hAnsi="Consolas" w:cs="Consolas"/>
                 <w:bCs/>
                 <w:noProof/>
+                <w:sz w:val="20"/>
+                <w:szCs w:val="20"/>
+                <w:highlight w:val="yellow"/>
               </w:rPr>
               <w:t>1</w:t>
             </w:r>
@@ -451,12 +551,16 @@
         <w:tc>
           <w:tcPr>
             <w:tcW w:w="2569" w:type="dxa"/>
+            <w:shd w:val="clear" w:color="auto" w:fill="auto"/>
           </w:tcPr>
           <w:p>
             <w:pPr>
               <w:rPr>
                 <w:rFonts w:ascii="Consolas" w:hAnsi="Consolas" w:cs="Consolas"/>
                 <w:bCs/>
+                <w:sz w:val="20"/>
+                <w:szCs w:val="20"/>
+                <w:highlight w:val="yellow"/>
                 <w:lang w:eastAsia="ja-JP"/>
               </w:rPr>
             </w:pPr>
@@ -464,6 +568,9 @@
               <w:rPr>
                 <w:rFonts w:ascii="Consolas" w:hAnsi="Consolas" w:cs="Consolas"/>
                 <w:bCs/>
+                <w:sz w:val="20"/>
+                <w:szCs w:val="20"/>
+                <w:highlight w:val="yellow"/>
               </w:rPr>
               <w:t>0</w:t>
             </w:r>
@@ -472,18 +579,25 @@
         <w:tc>
           <w:tcPr>
             <w:tcW w:w="2569" w:type="dxa"/>
+            <w:shd w:val="clear" w:color="auto" w:fill="auto"/>
           </w:tcPr>
           <w:p>
             <w:pPr>
               <w:rPr>
                 <w:rFonts w:ascii="Consolas" w:hAnsi="Consolas" w:cs="Consolas"/>
                 <w:bCs/>
+                <w:sz w:val="20"/>
+                <w:szCs w:val="20"/>
+                <w:highlight w:val="yellow"/>
               </w:rPr>
             </w:pPr>
             <w:r>
               <w:rPr>
                 <w:rFonts w:ascii="Consolas" w:hAnsi="Consolas" w:cs="Consolas"/>
                 <w:bCs/>
+                <w:sz w:val="20"/>
+                <w:szCs w:val="20"/>
+                <w:highlight w:val="yellow"/>
                 <w:lang w:val="bg-BG"/>
               </w:rPr>
               <w:t>Индексът на</w:t>
@@ -492,6 +606,9 @@
               <w:rPr>
                 <w:rFonts w:ascii="Consolas" w:hAnsi="Consolas" w:cs="Consolas"/>
                 <w:bCs/>
+                <w:sz w:val="20"/>
+                <w:szCs w:val="20"/>
+                <w:highlight w:val="yellow"/>
               </w:rPr>
               <w:t xml:space="preserve"> 1 </w:t>
             </w:r>
@@ -499,6 +616,9 @@
               <w:rPr>
                 <w:rFonts w:ascii="Consolas" w:hAnsi="Consolas" w:cs="Consolas"/>
                 <w:bCs/>
+                <w:sz w:val="20"/>
+                <w:szCs w:val="20"/>
+                <w:highlight w:val="yellow"/>
                 <w:lang w:val="bg-BG"/>
               </w:rPr>
               <w:t>е</w:t>
@@ -507,6 +627,9 @@
               <w:rPr>
                 <w:rFonts w:ascii="Consolas" w:hAnsi="Consolas" w:cs="Consolas"/>
                 <w:bCs/>
+                <w:sz w:val="20"/>
+                <w:szCs w:val="20"/>
+                <w:highlight w:val="yellow"/>
               </w:rPr>
               <w:t xml:space="preserve"> 0</w:t>
             </w:r>
@@ -517,6 +640,7 @@
         <w:tc>
           <w:tcPr>
             <w:tcW w:w="1380" w:type="dxa"/>
+            <w:shd w:val="clear" w:color="auto" w:fill="auto"/>
           </w:tcPr>
           <w:p>
             <w:pPr>
@@ -524,6 +648,9 @@
                 <w:rFonts w:ascii="Consolas" w:hAnsi="Consolas" w:cs="Consolas"/>
                 <w:bCs/>
                 <w:noProof/>
+                <w:sz w:val="20"/>
+                <w:szCs w:val="20"/>
+                <w:highlight w:val="yellow"/>
               </w:rPr>
             </w:pPr>
             <w:r>
@@ -531,6 +658,9 @@
                 <w:rFonts w:ascii="Consolas" w:hAnsi="Consolas" w:cs="Consolas"/>
                 <w:bCs/>
                 <w:noProof/>
+                <w:sz w:val="20"/>
+                <w:szCs w:val="20"/>
+                <w:highlight w:val="yellow"/>
               </w:rPr>
               <w:t>-1 0 1 2 4</w:t>
             </w:r>
@@ -541,6 +671,9 @@
                 <w:rFonts w:ascii="Consolas" w:hAnsi="Consolas" w:cs="Consolas"/>
                 <w:bCs/>
                 <w:noProof/>
+                <w:sz w:val="20"/>
+                <w:szCs w:val="20"/>
+                <w:highlight w:val="yellow"/>
               </w:rPr>
             </w:pPr>
             <w:r>
@@ -548,6 +681,9 @@
                 <w:rFonts w:ascii="Consolas" w:hAnsi="Consolas" w:cs="Consolas"/>
                 <w:bCs/>
                 <w:noProof/>
+                <w:sz w:val="20"/>
+                <w:szCs w:val="20"/>
+                <w:highlight w:val="yellow"/>
               </w:rPr>
               <w:t>1</w:t>
             </w:r>
@@ -556,18 +692,25 @@
         <w:tc>
           <w:tcPr>
             <w:tcW w:w="2569" w:type="dxa"/>
+            <w:shd w:val="clear" w:color="auto" w:fill="auto"/>
           </w:tcPr>
           <w:p>
             <w:pPr>
               <w:rPr>
                 <w:rFonts w:ascii="Consolas" w:hAnsi="Consolas" w:cs="Consolas"/>
                 <w:bCs/>
+                <w:sz w:val="20"/>
+                <w:szCs w:val="20"/>
+                <w:highlight w:val="yellow"/>
               </w:rPr>
             </w:pPr>
             <w:r>
               <w:rPr>
                 <w:rFonts w:ascii="Consolas" w:hAnsi="Consolas" w:cs="Consolas"/>
                 <w:bCs/>
+                <w:sz w:val="20"/>
+                <w:szCs w:val="20"/>
+                <w:highlight w:val="yellow"/>
               </w:rPr>
               <w:t>2</w:t>
             </w:r>
@@ -576,18 +719,25 @@
         <w:tc>
           <w:tcPr>
             <w:tcW w:w="2569" w:type="dxa"/>
+            <w:shd w:val="clear" w:color="auto" w:fill="auto"/>
           </w:tcPr>
           <w:p>
             <w:pPr>
               <w:rPr>
                 <w:rFonts w:ascii="Consolas" w:hAnsi="Consolas" w:cs="Consolas"/>
                 <w:bCs/>
+                <w:sz w:val="20"/>
+                <w:szCs w:val="20"/>
+                <w:highlight w:val="yellow"/>
               </w:rPr>
             </w:pPr>
             <w:r>
               <w:rPr>
                 <w:rFonts w:ascii="Consolas" w:hAnsi="Consolas" w:cs="Consolas"/>
                 <w:bCs/>
+                <w:sz w:val="20"/>
+                <w:szCs w:val="20"/>
+                <w:highlight w:val="yellow"/>
                 <w:lang w:val="bg-BG"/>
               </w:rPr>
               <w:t>Индексът на</w:t>
@@ -596,6 +746,9 @@
               <w:rPr>
                 <w:rFonts w:ascii="Consolas" w:hAnsi="Consolas" w:cs="Consolas"/>
                 <w:bCs/>
+                <w:sz w:val="20"/>
+                <w:szCs w:val="20"/>
+                <w:highlight w:val="yellow"/>
               </w:rPr>
               <w:t xml:space="preserve"> 1 </w:t>
             </w:r>
@@ -603,6 +756,9 @@
               <w:rPr>
                 <w:rFonts w:ascii="Consolas" w:hAnsi="Consolas" w:cs="Consolas"/>
                 <w:bCs/>
+                <w:sz w:val="20"/>
+                <w:szCs w:val="20"/>
+                <w:highlight w:val="yellow"/>
                 <w:lang w:val="bg-BG"/>
               </w:rPr>
               <w:t>е</w:t>
@@ -611,6 +767,9 @@
               <w:rPr>
                 <w:rFonts w:ascii="Consolas" w:hAnsi="Consolas" w:cs="Consolas"/>
                 <w:bCs/>
+                <w:sz w:val="20"/>
+                <w:szCs w:val="20"/>
+                <w:highlight w:val="yellow"/>
               </w:rPr>
               <w:t xml:space="preserve"> 2</w:t>
             </w:r>
@@ -624,12 +783,14 @@
         <w:jc w:val="both"/>
         <w:rPr>
           <w:rFonts w:eastAsia="MS Mincho"/>
+          <w:highlight w:val="yellow"/>
           <w:lang w:val="bg-BG" w:eastAsia="ja-JP"/>
         </w:rPr>
       </w:pPr>
       <w:r>
         <w:rPr>
           <w:rFonts w:eastAsia="MS Mincho"/>
+          <w:highlight w:val="yellow"/>
           <w:lang w:val="bg-BG" w:eastAsia="ja-JP"/>
         </w:rPr>
         <w:t>Подсказки</w:t>
@@ -638,9 +799,14 @@
     <w:p>
       <w:pPr>
         <w:jc w:val="both"/>
-      </w:pPr>
-      <w:r>
-        <w:rPr>
+        <w:rPr>
+          <w:highlight w:val="yellow"/>
+          <w:lang w:val="bg-BG"/>
+        </w:rPr>
+      </w:pPr>
+      <w:r>
+        <w:rPr>
+          <w:highlight w:val="yellow"/>
           <w:lang w:val="bg-BG"/>
         </w:rPr>
         <w:t xml:space="preserve">Първо, ако не сте запознати с принципа му на работа, прочетете за двоичното търсене в </w:t>
@@ -649,130 +815,202 @@
         <w:r>
           <w:rPr>
             <w:rStyle w:val="Hyperlink"/>
+            <w:highlight w:val="yellow"/>
           </w:rPr>
           <w:t>Wikipedia</w:t>
         </w:r>
       </w:hyperlink>
       <w:r>
+        <w:rPr>
+          <w:highlight w:val="yellow"/>
+          <w:lang w:val="bg-BG"/>
+        </w:rPr>
         <w:t>.</w:t>
       </w:r>
     </w:p>
     <w:p>
       <w:pPr>
         <w:jc w:val="both"/>
+        <w:rPr>
+          <w:highlight w:val="yellow"/>
+          <w:lang w:val="bg-BG"/>
+        </w:rPr>
       </w:pPr>
       <w:hyperlink r:id="rId8" w:history="1">
         <w:r>
           <w:rPr>
             <w:rStyle w:val="Hyperlink"/>
+            <w:highlight w:val="yellow"/>
             <w:lang w:val="bg-BG"/>
           </w:rPr>
           <w:t>Тук</w:t>
         </w:r>
       </w:hyperlink>
       <w:r>
+        <w:rPr>
+          <w:highlight w:val="yellow"/>
+          <w:lang w:val="bg-BG"/>
+        </w:rPr>
         <w:t xml:space="preserve"> </w:t>
       </w:r>
       <w:r>
         <w:rPr>
+          <w:highlight w:val="yellow"/>
           <w:lang w:val="bg-BG"/>
         </w:rPr>
         <w:t>може да намерите инструмент, който показва нагледно как се осъществява търсенето</w:t>
       </w:r>
       <w:r>
+        <w:rPr>
+          <w:highlight w:val="yellow"/>
+          <w:lang w:val="bg-BG"/>
+        </w:rPr>
         <w:t>.</w:t>
       </w:r>
     </w:p>
     <w:p>
       <w:pPr>
         <w:jc w:val="both"/>
-      </w:pPr>
-      <w:r>
-        <w:rPr>
+        <w:rPr>
+          <w:highlight w:val="yellow"/>
+          <w:lang w:val="bg-BG"/>
+        </w:rPr>
+      </w:pPr>
+      <w:r>
+        <w:rPr>
+          <w:highlight w:val="yellow"/>
           <w:lang w:val="bg-BG"/>
         </w:rPr>
         <w:t>Накратко, ако имаме</w:t>
       </w:r>
       <w:r>
+        <w:rPr>
+          <w:highlight w:val="yellow"/>
+          <w:lang w:val="bg-BG"/>
+        </w:rPr>
         <w:t xml:space="preserve"> </w:t>
       </w:r>
       <w:r>
         <w:rPr>
           <w:b/>
+          <w:highlight w:val="yellow"/>
           <w:lang w:val="bg-BG"/>
         </w:rPr>
         <w:t>сортирана колекция</w:t>
       </w:r>
       <w:r>
+        <w:rPr>
+          <w:highlight w:val="yellow"/>
+          <w:lang w:val="bg-BG"/>
+        </w:rPr>
         <w:t xml:space="preserve"> </w:t>
       </w:r>
       <w:r>
         <w:rPr>
+          <w:highlight w:val="yellow"/>
           <w:lang w:val="bg-BG"/>
         </w:rPr>
         <w:t>от сравними елементи</w:t>
       </w:r>
       <w:r>
+        <w:rPr>
+          <w:highlight w:val="yellow"/>
+          <w:lang w:val="bg-BG"/>
+        </w:rPr>
         <w:t xml:space="preserve">, </w:t>
       </w:r>
       <w:r>
         <w:rPr>
+          <w:highlight w:val="yellow"/>
           <w:lang w:val="bg-BG"/>
         </w:rPr>
         <w:t>вместо да правим последователно търсене</w:t>
       </w:r>
       <w:r>
+        <w:rPr>
+          <w:highlight w:val="yellow"/>
+          <w:lang w:val="bg-BG"/>
+        </w:rPr>
         <w:t xml:space="preserve"> (</w:t>
       </w:r>
       <w:r>
         <w:rPr>
+          <w:highlight w:val="yellow"/>
           <w:lang w:val="bg-BG"/>
         </w:rPr>
         <w:t>което отнема линейно нарастващо с броя на елементите време</w:t>
       </w:r>
       <w:r>
+        <w:rPr>
+          <w:highlight w:val="yellow"/>
+          <w:lang w:val="bg-BG"/>
+        </w:rPr>
         <w:t xml:space="preserve">), </w:t>
       </w:r>
       <w:r>
         <w:rPr>
+          <w:highlight w:val="yellow"/>
           <w:lang w:val="bg-BG"/>
         </w:rPr>
         <w:t>можем да елиминираме половината от елементите на всяка стъпка и да  свършим за логаритмично време</w:t>
       </w:r>
       <w:r>
+        <w:rPr>
+          <w:highlight w:val="yellow"/>
+          <w:lang w:val="bg-BG"/>
+        </w:rPr>
         <w:t xml:space="preserve">. </w:t>
       </w:r>
     </w:p>
     <w:p>
       <w:pPr>
         <w:jc w:val="both"/>
-      </w:pPr>
-      <w:r>
-        <w:rPr>
+        <w:rPr>
+          <w:highlight w:val="yellow"/>
+          <w:lang w:val="bg-BG"/>
+        </w:rPr>
+      </w:pPr>
+      <w:r>
+        <w:rPr>
+          <w:highlight w:val="yellow"/>
           <w:lang w:val="bg-BG"/>
         </w:rPr>
         <w:t>Двоичното търсене е алгоритъм от типа</w:t>
       </w:r>
       <w:r>
+        <w:rPr>
+          <w:highlight w:val="yellow"/>
+          <w:lang w:val="bg-BG"/>
+        </w:rPr>
         <w:t xml:space="preserve"> </w:t>
       </w:r>
       <w:r>
         <w:rPr>
           <w:b/>
+          <w:highlight w:val="yellow"/>
           <w:lang w:val="bg-BG"/>
         </w:rPr>
         <w:t>разделяй-и-владей</w:t>
       </w:r>
       <w:r>
+        <w:rPr>
+          <w:highlight w:val="yellow"/>
+          <w:lang w:val="bg-BG"/>
+        </w:rPr>
         <w:t xml:space="preserve">; </w:t>
       </w:r>
       <w:r>
         <w:rPr>
+          <w:highlight w:val="yellow"/>
           <w:lang w:val="bg-BG"/>
         </w:rPr>
         <w:t>започваме в средата на колекцията - ако не намерим елемента там, имаме три възможности</w:t>
       </w:r>
       <w:r>
+        <w:rPr>
+          <w:highlight w:val="yellow"/>
+          <w:lang w:val="bg-BG"/>
+        </w:rPr>
         <w:t xml:space="preserve">: </w:t>
       </w:r>
     </w:p>
@@ -784,23 +1022,37 @@
           <w:numId w:val="15"/>
         </w:numPr>
         <w:jc w:val="both"/>
-      </w:pPr>
-      <w:r>
-        <w:rPr>
+        <w:rPr>
+          <w:highlight w:val="yellow"/>
+          <w:lang w:val="bg-BG"/>
+        </w:rPr>
+      </w:pPr>
+      <w:r>
+        <w:rPr>
+          <w:highlight w:val="yellow"/>
           <w:lang w:val="bg-BG"/>
         </w:rPr>
         <w:t>Елементът, който търсим е по-малък</w:t>
       </w:r>
       <w:r>
+        <w:rPr>
+          <w:highlight w:val="yellow"/>
+          <w:lang w:val="bg-BG"/>
+        </w:rPr>
         <w:t xml:space="preserve"> – </w:t>
       </w:r>
       <w:r>
         <w:rPr>
+          <w:highlight w:val="yellow"/>
           <w:lang w:val="bg-BG"/>
         </w:rPr>
         <w:t>тогава търсим наляво от текущия елемент, защото знаем, че всички надясно от него са по-големи</w:t>
       </w:r>
       <w:r>
+        <w:rPr>
+          <w:highlight w:val="yellow"/>
+          <w:lang w:val="bg-BG"/>
+        </w:rPr>
         <w:t xml:space="preserve">; </w:t>
       </w:r>
     </w:p>
@@ -812,23 +1064,37 @@
           <w:numId w:val="15"/>
         </w:numPr>
         <w:jc w:val="both"/>
-      </w:pPr>
-      <w:r>
-        <w:rPr>
+        <w:rPr>
+          <w:highlight w:val="yellow"/>
+          <w:lang w:val="bg-BG"/>
+        </w:rPr>
+      </w:pPr>
+      <w:r>
+        <w:rPr>
+          <w:highlight w:val="yellow"/>
           <w:lang w:val="bg-BG"/>
         </w:rPr>
         <w:t>Елементът, който търсим е по-голям</w:t>
       </w:r>
       <w:r>
+        <w:rPr>
+          <w:highlight w:val="yellow"/>
+          <w:lang w:val="bg-BG"/>
+        </w:rPr>
         <w:t xml:space="preserve"> – </w:t>
       </w:r>
       <w:r>
         <w:rPr>
+          <w:highlight w:val="yellow"/>
           <w:lang w:val="bg-BG"/>
         </w:rPr>
         <w:t>тогава търсим надясно от текущия елемент</w:t>
       </w:r>
       <w:r>
+        <w:rPr>
+          <w:highlight w:val="yellow"/>
+          <w:lang w:val="bg-BG"/>
+        </w:rPr>
         <w:t xml:space="preserve">; </w:t>
       </w:r>
     </w:p>
@@ -840,14 +1106,23 @@
           <w:numId w:val="15"/>
         </w:numPr>
         <w:jc w:val="both"/>
-      </w:pPr>
-      <w:r>
-        <w:rPr>
+        <w:rPr>
+          <w:highlight w:val="yellow"/>
+          <w:lang w:val="bg-BG"/>
+        </w:rPr>
+      </w:pPr>
+      <w:r>
+        <w:rPr>
+          <w:highlight w:val="yellow"/>
           <w:lang w:val="bg-BG"/>
         </w:rPr>
         <w:t xml:space="preserve">Елементът, който търсим не е наличен - в този случай, по традиция, връщаме </w:t>
       </w:r>
       <w:r>
+        <w:rPr>
+          <w:highlight w:val="yellow"/>
+          <w:lang w:val="bg-BG"/>
+        </w:rPr>
         <w:t>-1.</w:t>
       </w:r>
     </w:p>
@@ -855,11 +1130,13 @@
       <w:pPr>
         <w:jc w:val="both"/>
         <w:rPr>
-          <w:lang w:val="bg-BG"/>
-        </w:rPr>
-      </w:pPr>
-      <w:r>
-        <w:rPr>
+          <w:highlight w:val="yellow"/>
+          <w:lang w:val="bg-BG"/>
+        </w:rPr>
+      </w:pPr>
+      <w:r>
+        <w:rPr>
+          <w:highlight w:val="yellow"/>
           <w:lang w:val="bg-BG"/>
         </w:rPr>
         <w:lastRenderedPageBreak/>
@@ -867,9 +1144,15 @@
       </w:r>
     </w:p>
     <w:p>
-      <w:r>
-        <w:rPr>
-          <w:noProof/>
+      <w:pPr>
+        <w:rPr>
+          <w:highlight w:val="yellow"/>
+        </w:rPr>
+      </w:pPr>
+      <w:r>
+        <w:rPr>
+          <w:noProof/>
+          <w:highlight w:val="yellow"/>
           <w:lang w:val="bg-BG" w:eastAsia="bg-BG"/>
         </w:rPr>
         <w:pict>
@@ -892,31 +1175,46 @@
             <v:path o:extrusionok="f" gradientshapeok="t" o:connecttype="rect"/>
             <o:lock v:ext="edit" aspectratio="t"/>
           </v:shapetype>
-          <v:shape id="Picture 198" o:spid="_x0000_i1028" type="#_x0000_t75" style="width:310.1pt;height:99.8pt;visibility:visible;mso-wrap-style:square">
+          <v:shape id="Picture 198" o:spid="_x0000_i1025" type="#_x0000_t75" style="width:309.75pt;height:99.75pt;visibility:visible;mso-wrap-style:square">
             <v:imagedata r:id="rId9" o:title=""/>
           </v:shape>
         </w:pict>
       </w:r>
     </w:p>
     <w:p>
-      <w:r>
-        <w:rPr>
+      <w:pPr>
+        <w:rPr>
+          <w:highlight w:val="yellow"/>
+        </w:rPr>
+      </w:pPr>
+      <w:r>
+        <w:rPr>
+          <w:highlight w:val="yellow"/>
           <w:lang w:val="bg-BG"/>
         </w:rPr>
         <w:t xml:space="preserve">Вътре в метода, декларирайте две променливи, определящи границите на търсене и един цикъл </w:t>
       </w:r>
       <w:r>
+        <w:rPr>
+          <w:highlight w:val="yellow"/>
+        </w:rPr>
         <w:t>while</w:t>
       </w:r>
     </w:p>
     <w:p>
-      <w:r>
-        <w:rPr>
-          <w:noProof/>
+      <w:pPr>
+        <w:rPr>
+          <w:highlight w:val="yellow"/>
+        </w:rPr>
+      </w:pPr>
+      <w:r>
+        <w:rPr>
+          <w:noProof/>
+          <w:highlight w:val="yellow"/>
           <w:lang w:val="bg-BG" w:eastAsia="bg-BG"/>
         </w:rPr>
         <w:pict>
-          <v:shape id="Picture 199" o:spid="_x0000_i1027" type="#_x0000_t75" style="width:3in;height:126.45pt;visibility:visible;mso-wrap-style:square" o:bordertopcolor="#d9d9d9" o:borderleftcolor="#d9d9d9" o:borderbottomcolor="#d9d9d9" o:borderrightcolor="#d9d9d9">
+          <v:shape id="Picture 199" o:spid="_x0000_i1026" type="#_x0000_t75" style="width:3in;height:126.75pt;visibility:visible;mso-wrap-style:square" o:bordertopcolor="#d9d9d9" o:borderleftcolor="#d9d9d9" o:borderbottomcolor="#d9d9d9" o:borderrightcolor="#d9d9d9">
             <v:imagedata r:id="rId10" o:title=""/>
             <w10:bordertop type="single" width="6"/>
             <w10:borderleft type="single" width="6"/>
@@ -929,33 +1227,45 @@
     <w:p>
       <w:pPr>
         <w:rPr>
-          <w:lang w:val="bg-BG"/>
-        </w:rPr>
-      </w:pPr>
-      <w:r>
-        <w:rPr>
+          <w:highlight w:val="yellow"/>
+          <w:lang w:val="bg-BG"/>
+        </w:rPr>
+      </w:pPr>
+      <w:r>
+        <w:rPr>
+          <w:highlight w:val="yellow"/>
           <w:lang w:val="bg-BG"/>
         </w:rPr>
         <w:t xml:space="preserve">Вътре в цикъла </w:t>
       </w:r>
       <w:r>
+        <w:rPr>
+          <w:highlight w:val="yellow"/>
+        </w:rPr>
         <w:t xml:space="preserve">while </w:t>
       </w:r>
       <w:r>
         <w:rPr>
+          <w:highlight w:val="yellow"/>
           <w:lang w:val="bg-BG"/>
         </w:rPr>
         <w:t>трябва да намерим средата на областта, в която търсим числото</w:t>
       </w:r>
     </w:p>
     <w:p>
-      <w:r>
-        <w:rPr>
-          <w:noProof/>
+      <w:pPr>
+        <w:rPr>
+          <w:highlight w:val="yellow"/>
+        </w:rPr>
+      </w:pPr>
+      <w:r>
+        <w:rPr>
+          <w:noProof/>
+          <w:highlight w:val="yellow"/>
           <w:lang w:val="bg-BG" w:eastAsia="bg-BG"/>
         </w:rPr>
         <w:pict>
-          <v:shape id="Picture 202" o:spid="_x0000_i1026" type="#_x0000_t75" style="width:184.8pt;height:27.8pt;visibility:visible;mso-wrap-style:square" o:bordertopcolor="#d9d9d9" o:borderleftcolor="#d9d9d9" o:borderbottomcolor="#d9d9d9" o:borderrightcolor="#d9d9d9">
+          <v:shape id="Picture 202" o:spid="_x0000_i1027" type="#_x0000_t75" style="width:184.5pt;height:27.75pt;visibility:visible;mso-wrap-style:square" o:bordertopcolor="#d9d9d9" o:borderleftcolor="#d9d9d9" o:borderbottomcolor="#d9d9d9" o:borderrightcolor="#d9d9d9">
             <v:imagedata r:id="rId11" o:title=""/>
             <w10:bordertop type="single" width="6"/>
             <w10:borderleft type="single" width="6"/>
@@ -968,56 +1278,78 @@
     <w:p>
       <w:pPr>
         <w:rPr>
-          <w:lang w:val="bg-BG"/>
-        </w:rPr>
-      </w:pPr>
-      <w:r>
-        <w:rPr>
+          <w:highlight w:val="yellow"/>
+          <w:lang w:val="bg-BG"/>
+        </w:rPr>
+      </w:pPr>
+      <w:r>
+        <w:rPr>
+          <w:highlight w:val="yellow"/>
           <w:lang w:val="bg-BG"/>
         </w:rPr>
         <w:t xml:space="preserve">Ако </w:t>
       </w:r>
       <w:r>
+        <w:rPr>
+          <w:highlight w:val="yellow"/>
+        </w:rPr>
         <w:t>key</w:t>
       </w:r>
       <w:r>
         <w:rPr>
+          <w:highlight w:val="yellow"/>
           <w:lang w:val="bg-BG"/>
         </w:rPr>
         <w:t xml:space="preserve"> в вляво от средата</w:t>
       </w:r>
       <w:r>
+        <w:rPr>
+          <w:highlight w:val="yellow"/>
+        </w:rPr>
         <w:t xml:space="preserve">, </w:t>
       </w:r>
       <w:r>
         <w:rPr>
+          <w:highlight w:val="yellow"/>
           <w:lang w:val="bg-BG"/>
         </w:rPr>
         <w:t>местим дясната граница</w:t>
       </w:r>
       <w:r>
+        <w:rPr>
+          <w:highlight w:val="yellow"/>
+        </w:rPr>
         <w:t xml:space="preserve">. </w:t>
       </w:r>
       <w:r>
         <w:rPr>
+          <w:highlight w:val="yellow"/>
           <w:lang w:val="bg-BG"/>
         </w:rPr>
         <w:t xml:space="preserve">Ако </w:t>
       </w:r>
       <w:r>
+        <w:rPr>
+          <w:highlight w:val="yellow"/>
+        </w:rPr>
         <w:t xml:space="preserve">key </w:t>
       </w:r>
       <w:r>
         <w:rPr>
+          <w:highlight w:val="yellow"/>
           <w:lang w:val="bg-BG"/>
         </w:rPr>
         <w:t>е надясно от средата</w:t>
       </w:r>
       <w:r>
+        <w:rPr>
+          <w:highlight w:val="yellow"/>
+        </w:rPr>
         <w:t xml:space="preserve">, </w:t>
       </w:r>
       <w:r>
         <w:rPr>
+          <w:highlight w:val="yellow"/>
           <w:lang w:val="bg-BG"/>
         </w:rPr>
         <w:t>местим лявата граница</w:t>
@@ -1027,10 +1359,11 @@
       <w:r>
         <w:rPr>
           <w:noProof/>
+          <w:highlight w:val="yellow"/>
           <w:lang w:val="bg-BG" w:eastAsia="bg-BG"/>
         </w:rPr>
         <w:pict>
-          <v:shape id="Picture 203" o:spid="_x0000_i1025" type="#_x0000_t75" style="width:157.6pt;height:165pt;visibility:visible;mso-wrap-style:square" o:bordertopcolor="#d9d9d9" o:borderleftcolor="#d9d9d9" o:borderbottomcolor="#d9d9d9" o:borderrightcolor="#d9d9d9">
+          <v:shape id="Picture 203" o:spid="_x0000_i1028" type="#_x0000_t75" style="width:157.5pt;height:165pt;visibility:visible;mso-wrap-style:square" o:bordertopcolor="#d9d9d9" o:borderleftcolor="#d9d9d9" o:borderbottomcolor="#d9d9d9" o:borderrightcolor="#d9d9d9">
             <v:imagedata r:id="rId12" o:title=""/>
             <w10:bordertop type="single" width="6"/>
             <w10:borderleft type="single" width="6"/>
@@ -1048,19 +1381,11 @@
         </w:tabs>
         <w:spacing w:before="200" w:after="40"/>
       </w:pPr>
-      <w:proofErr w:type="spellStart"/>
-      <w:r>
-        <w:rPr>
-          <w:lang w:val="bg-BG"/>
-        </w:rPr>
-        <w:t>Фибоначи</w:t>
-      </w:r>
-      <w:proofErr w:type="spellEnd"/>
-      <w:r>
-        <w:rPr>
-          <w:lang w:val="bg-BG"/>
-        </w:rPr>
-        <w:t xml:space="preserve"> т</w:t>
+      <w:r>
+        <w:rPr>
+          <w:lang w:val="bg-BG"/>
+        </w:rPr>
+        <w:t>Фибоначи т</w:t>
       </w:r>
       <w:r>
         <w:rPr>
@@ -1072,37 +1397,40 @@
     <w:p>
       <w:pPr>
         <w:jc w:val="both"/>
-      </w:pPr>
-      <w:r>
-        <w:rPr>
-          <w:lang w:val="bg-BG"/>
-        </w:rPr>
-        <w:t xml:space="preserve">Реализирайте алгоритъм, който намира индекса на елемент в подреден масив от цели числа </w:t>
-      </w:r>
-      <w:r>
-        <w:rPr>
-          <w:lang w:val="bg-BG"/>
-        </w:rPr>
-        <w:t xml:space="preserve">с помощта на </w:t>
+        <w:rPr>
+          <w:lang w:val="bg-BG"/>
+        </w:rPr>
+      </w:pPr>
+      <w:r>
+        <w:rPr>
+          <w:lang w:val="bg-BG"/>
+        </w:rPr>
+        <w:t xml:space="preserve">Реализирайте алгоритъм, който намира индекса на елемент в подреден масив от цели числа с помощта на </w:t>
       </w:r>
       <w:hyperlink r:id="rId13" w:history="1">
-        <w:proofErr w:type="spellStart"/>
         <w:r>
           <w:rPr>
             <w:rStyle w:val="Hyperlink"/>
             <w:rFonts w:cs="Arial"/>
             <w:lang w:val="bg-BG"/>
           </w:rPr>
-          <w:t>Фибоначи</w:t>
+          <w:t>Фибоначи тъ</w:t>
         </w:r>
-        <w:proofErr w:type="spellEnd"/>
         <w:r>
           <w:rPr>
             <w:rStyle w:val="Hyperlink"/>
             <w:rFonts w:cs="Arial"/>
             <w:lang w:val="bg-BG"/>
           </w:rPr>
-          <w:t xml:space="preserve"> търсене</w:t>
+          <w:t>р</w:t>
+        </w:r>
+        <w:r>
+          <w:rPr>
+            <w:rStyle w:val="Hyperlink"/>
+            <w:rFonts w:cs="Arial"/>
+            <w:lang w:val="bg-BG"/>
+          </w:rPr>
+          <w:t>сене</w:t>
         </w:r>
       </w:hyperlink>
       <w:r>
@@ -1130,6 +1458,9 @@
         <w:t xml:space="preserve"> от числа на първия ред</w:t>
       </w:r>
       <w:r>
+        <w:rPr>
+          <w:lang w:val="bg-BG"/>
+        </w:rPr>
         <w:t xml:space="preserve"> </w:t>
       </w:r>
       <w:r>
@@ -1145,6 +1476,9 @@
         <w:t xml:space="preserve"> число на втория ред от конзолата</w:t>
       </w:r>
       <w:r>
+        <w:rPr>
+          <w:lang w:val="bg-BG"/>
+        </w:rPr>
         <w:t xml:space="preserve">. </w:t>
       </w:r>
       <w:r>
@@ -1160,6 +1494,9 @@
         <w:t>масив</w:t>
       </w:r>
       <w:r>
+        <w:rPr>
+          <w:lang w:val="bg-BG"/>
+        </w:rPr>
         <w:t xml:space="preserve">. </w:t>
       </w:r>
       <w:r>
@@ -1169,6 +1506,9 @@
         <w:t>Върнете</w:t>
       </w:r>
       <w:r>
+        <w:rPr>
+          <w:lang w:val="bg-BG"/>
+        </w:rPr>
         <w:t xml:space="preserve"> -1</w:t>
       </w:r>
       <w:r>
@@ -1178,6 +1518,9 @@
         <w:t>,</w:t>
       </w:r>
       <w:r>
+        <w:rPr>
+          <w:lang w:val="bg-BG"/>
+        </w:rPr>
         <w:t xml:space="preserve"> </w:t>
       </w:r>
       <w:r>
@@ -1193,6 +1536,9 @@
         <w:t>масива</w:t>
       </w:r>
       <w:r>
+        <w:rPr>
+          <w:lang w:val="bg-BG"/>
+        </w:rPr>
         <w:t>.</w:t>
       </w:r>
     </w:p>
@@ -1442,19 +1788,7 @@
         <w:rPr>
           <w:lang w:val="bg-BG"/>
         </w:rPr>
-        <w:t xml:space="preserve">Използвайте </w:t>
-      </w:r>
-      <w:r>
-        <w:rPr>
-          <w:lang w:val="bg-BG"/>
-        </w:rPr>
-        <w:t>два</w:t>
-      </w:r>
-      <w:r>
-        <w:rPr>
-          <w:lang w:val="bg-BG"/>
-        </w:rPr>
-        <w:t xml:space="preserve"> или повече от следните алгоритми за </w:t>
+        <w:t xml:space="preserve">Използвайте два или повече от следните алгоритми за </w:t>
       </w:r>
       <w:r>
         <w:rPr>
@@ -1507,14 +1841,12 @@
         </w:numPr>
         <w:jc w:val="both"/>
       </w:pPr>
-      <w:proofErr w:type="spellStart"/>
       <w:r>
         <w:rPr>
           <w:lang w:val="bg-BG"/>
         </w:rPr>
         <w:t>Фибоначи</w:t>
       </w:r>
-      <w:proofErr w:type="spellEnd"/>
       <w:r>
         <w:rPr>
           <w:lang w:val="bg-BG"/>
@@ -1619,6 +1951,9 @@
         <w:t>поредни числа от 1 до N</w:t>
       </w:r>
       <w:r>
+        <w:rPr>
+          <w:lang w:val="bg-BG"/>
+        </w:rPr>
         <w:t xml:space="preserve">, </w:t>
       </w:r>
       <w:r>
@@ -1694,6 +2029,9 @@
         <w:t xml:space="preserve"> до 1</w:t>
       </w:r>
       <w:r>
+        <w:rPr>
+          <w:lang w:val="bg-BG"/>
+        </w:rPr>
         <w:t xml:space="preserve">, </w:t>
       </w:r>
       <w:r>
@@ -1724,13 +2062,7 @@
         <w:rPr>
           <w:lang w:val="bg-BG"/>
         </w:rPr>
-        <w:t>намаляващ</w:t>
-      </w:r>
-      <w:r>
-        <w:rPr>
-          <w:lang w:val="bg-BG"/>
-        </w:rPr>
-        <w:t xml:space="preserve"> ред</w:t>
+        <w:t>намаляващ ред</w:t>
       </w:r>
       <w:r>
         <w:rPr>
@@ -1754,7 +2086,22 @@
         <w:t xml:space="preserve">, </w:t>
       </w:r>
       <w:r>
-        <w:t>N-1, N-2, …</w:t>
+        <w:t>N</w:t>
+      </w:r>
+      <w:r>
+        <w:rPr>
+          <w:lang w:val="bg-BG"/>
+        </w:rPr>
+        <w:t xml:space="preserve">-1, </w:t>
+      </w:r>
+      <w:r>
+        <w:t>N</w:t>
+      </w:r>
+      <w:r>
+        <w:rPr>
+          <w:lang w:val="bg-BG"/>
+        </w:rPr>
+        <w:t>-2, …</w:t>
       </w:r>
       <w:r>
         <w:rPr>
@@ -1785,13 +2132,20 @@
         <w:rPr>
           <w:b/>
         </w:rPr>
-        <w:t xml:space="preserve">N </w:t>
+        <w:t>N</w:t>
       </w:r>
       <w:r>
         <w:rPr>
           <w:b/>
           <w:lang w:val="bg-BG"/>
         </w:rPr>
+        <w:t xml:space="preserve"> </w:t>
+      </w:r>
+      <w:r>
+        <w:rPr>
+          <w:b/>
+          <w:lang w:val="bg-BG"/>
+        </w:rPr>
         <w:t>случайни числа</w:t>
       </w:r>
       <w:r>
@@ -1810,12 +2164,14 @@
       <w:r>
         <w:rPr>
           <w:b/>
+          <w:lang w:val="bg-BG"/>
         </w:rPr>
         <w:t>1</w:t>
       </w:r>
       <w:r>
         <w:rPr>
           <w:b/>
+          <w:lang w:val="bg-BG"/>
         </w:rPr>
         <w:t xml:space="preserve"> </w:t>
       </w:r>
@@ -1829,10 +2185,20 @@
       <w:r>
         <w:rPr>
           <w:b/>
-        </w:rPr>
-        <w:t xml:space="preserve"> N</w:t>
-      </w:r>
-      <w:r>
+          <w:lang w:val="bg-BG"/>
+        </w:rPr>
+        <w:t xml:space="preserve"> </w:t>
+      </w:r>
+      <w:r>
+        <w:rPr>
+          <w:b/>
+        </w:rPr>
+        <w:t>N</w:t>
+      </w:r>
+      <w:r>
+        <w:rPr>
+          <w:lang w:val="bg-BG"/>
+        </w:rPr>
         <w:t xml:space="preserve"> </w:t>
       </w:r>
       <w:r>
@@ -1873,13 +2239,20 @@
         <w:rPr>
           <w:b/>
         </w:rPr>
-        <w:t xml:space="preserve">R </w:t>
+        <w:t>R</w:t>
       </w:r>
       <w:r>
         <w:rPr>
           <w:b/>
           <w:lang w:val="bg-BG"/>
         </w:rPr>
+        <w:t xml:space="preserve"> </w:t>
+      </w:r>
+      <w:r>
+        <w:rPr>
+          <w:b/>
+          <w:lang w:val="bg-BG"/>
+        </w:rPr>
         <w:t xml:space="preserve">на брой </w:t>
       </w:r>
       <w:r>
@@ -1893,18 +2266,18 @@
         <w:rPr>
           <w:lang w:val="bg-BG"/>
         </w:rPr>
-        <w:t xml:space="preserve"> (</w:t>
-      </w:r>
-      <w:r>
-        <w:rPr>
-          <w:lang w:val="bg-BG"/>
-        </w:rPr>
-        <w:t xml:space="preserve">всяко в диапазона от </w:t>
-      </w:r>
-      <w:r>
+        <w:t xml:space="preserve"> (всяко в диапазона от </w:t>
+      </w:r>
+      <w:r>
+        <w:rPr>
+          <w:lang w:val="bg-BG"/>
+        </w:rPr>
         <w:t>1</w:t>
       </w:r>
       <w:r>
+        <w:rPr>
+          <w:lang w:val="bg-BG"/>
+        </w:rPr>
         <w:t xml:space="preserve"> </w:t>
       </w:r>
       <w:r>
@@ -1914,7 +2287,19 @@
         <w:t>до</w:t>
       </w:r>
       <w:r>
-        <w:t xml:space="preserve"> N </w:t>
+        <w:rPr>
+          <w:lang w:val="bg-BG"/>
+        </w:rPr>
+        <w:t xml:space="preserve"> </w:t>
+      </w:r>
+      <w:r>
+        <w:t>N</w:t>
+      </w:r>
+      <w:r>
+        <w:rPr>
+          <w:lang w:val="bg-BG"/>
+        </w:rPr>
+        <w:t xml:space="preserve"> </w:t>
       </w:r>
       <w:r>
         <w:rPr>
@@ -1932,25 +2317,7 @@
         <w:rPr>
           <w:lang w:val="bg-BG"/>
         </w:rPr>
-        <w:t>Масивът</w:t>
-      </w:r>
-      <w:r>
-        <w:rPr>
-          <w:lang w:val="bg-BG"/>
-        </w:rPr>
-        <w:t>, в който се търсят числата, също</w:t>
-      </w:r>
-      <w:r>
-        <w:rPr>
-          <w:lang w:val="bg-BG"/>
-        </w:rPr>
-        <w:t xml:space="preserve"> е един и същ за </w:t>
-      </w:r>
-      <w:r>
-        <w:rPr>
-          <w:lang w:val="bg-BG"/>
-        </w:rPr>
-        <w:t xml:space="preserve">всеки от </w:t>
+        <w:t xml:space="preserve">Масивът, в който се търсят числата, също е един и същ за всеки от </w:t>
       </w:r>
       <w:r>
         <w:rPr>
@@ -1991,6 +2358,9 @@
         <w:t>R</w:t>
       </w:r>
       <w:r>
+        <w:rPr>
+          <w:lang w:val="bg-BG"/>
+        </w:rPr>
         <w:t xml:space="preserve"> </w:t>
       </w:r>
       <w:r>
@@ -2052,6 +2422,9 @@
         </w:numPr>
         <w:spacing w:before="60"/>
         <w:jc w:val="both"/>
+        <w:rPr>
+          <w:lang w:val="bg-BG"/>
+        </w:rPr>
       </w:pPr>
       <w:r>
         <w:rPr>
@@ -2060,6 +2433,9 @@
         <w:t>Входните данни трябва да се прочетат от конзолата</w:t>
       </w:r>
       <w:r>
+        <w:rPr>
+          <w:lang w:val="bg-BG"/>
+        </w:rPr>
         <w:t>.</w:t>
       </w:r>
     </w:p>
@@ -2075,6 +2451,7 @@
         <w:jc w:val="both"/>
         <w:rPr>
           <w:noProof/>
+          <w:lang w:val="bg-BG"/>
         </w:rPr>
       </w:pPr>
       <w:r>
@@ -2129,6 +2506,7 @@
       <w:r>
         <w:rPr>
           <w:noProof/>
+          <w:lang w:val="bg-BG"/>
         </w:rPr>
         <w:t xml:space="preserve"> </w:t>
       </w:r>
@@ -2168,6 +2546,7 @@
       <w:r>
         <w:rPr>
           <w:noProof/>
+          <w:lang w:val="bg-BG"/>
         </w:rPr>
         <w:t xml:space="preserve"> </w:t>
       </w:r>
@@ -2181,6 +2560,7 @@
       <w:r>
         <w:rPr>
           <w:noProof/>
+          <w:lang w:val="bg-BG"/>
         </w:rPr>
         <w:t>.</w:t>
       </w:r>
@@ -2203,7 +2583,14 @@
         <w:rPr>
           <w:noProof/>
         </w:rPr>
-        <w:t xml:space="preserve">N </w:t>
+        <w:t>N</w:t>
+      </w:r>
+      <w:r>
+        <w:rPr>
+          <w:noProof/>
+          <w:lang w:val="bg-BG"/>
+        </w:rPr>
+        <w:t xml:space="preserve"> </w:t>
       </w:r>
       <w:r>
         <w:rPr>
@@ -2302,6 +2689,7 @@
         <w:jc w:val="both"/>
         <w:rPr>
           <w:noProof/>
+          <w:lang w:val="bg-BG"/>
         </w:rPr>
       </w:pPr>
       <w:r>
@@ -2328,7 +2716,14 @@
         <w:rPr>
           <w:noProof/>
         </w:rPr>
-        <w:t>N.</w:t>
+        <w:t>N</w:t>
+      </w:r>
+      <w:r>
+        <w:rPr>
+          <w:noProof/>
+          <w:lang w:val="bg-BG"/>
+        </w:rPr>
+        <w:t>.</w:t>
       </w:r>
     </w:p>
     <w:p>
@@ -2340,6 +2735,9 @@
         </w:numPr>
         <w:spacing w:before="60"/>
         <w:jc w:val="both"/>
+        <w:rPr>
+          <w:lang w:val="bg-BG"/>
+        </w:rPr>
       </w:pPr>
       <w:r>
         <w:rPr>
@@ -2360,6 +2758,9 @@
         <w:t xml:space="preserve"> данни винаги ще са валидни</w:t>
       </w:r>
       <w:r>
+        <w:rPr>
+          <w:lang w:val="bg-BG"/>
+        </w:rPr>
         <w:t xml:space="preserve"> </w:t>
       </w:r>
       <w:r>
@@ -2369,6 +2770,9 @@
         <w:t>и в описания формат</w:t>
       </w:r>
       <w:r>
+        <w:rPr>
+          <w:lang w:val="bg-BG"/>
+        </w:rPr>
         <w:t xml:space="preserve">. </w:t>
       </w:r>
       <w:r>
@@ -2378,6 +2782,9 @@
         <w:t>Не е необходимо да бъдат изрично проверявани</w:t>
       </w:r>
       <w:r>
+        <w:rPr>
+          <w:lang w:val="bg-BG"/>
+        </w:rPr>
         <w:t>.</w:t>
       </w:r>
     </w:p>
@@ -2408,6 +2815,9 @@
         </w:numPr>
         <w:spacing w:before="60"/>
         <w:jc w:val="both"/>
+        <w:rPr>
+          <w:lang w:val="bg-BG"/>
+        </w:rPr>
       </w:pPr>
       <w:r>
         <w:rPr>
@@ -2416,6 +2826,9 @@
         <w:t>Изходните данни трябва да бъдат отпечатани на конзолата</w:t>
       </w:r>
       <w:r>
+        <w:rPr>
+          <w:lang w:val="bg-BG"/>
+        </w:rPr>
         <w:t>.</w:t>
       </w:r>
     </w:p>
@@ -2428,6 +2841,9 @@
         </w:numPr>
         <w:spacing w:before="60"/>
         <w:jc w:val="both"/>
+        <w:rPr>
+          <w:lang w:val="bg-BG"/>
+        </w:rPr>
       </w:pPr>
       <w:r>
         <w:rPr>
@@ -2442,7 +2858,13 @@
         <w:t xml:space="preserve">четири реда трябва да бъдат изведени от 2 до 4 числа, разделени с интервал, съобразно броят на реализираните алгоритми. Всяко число представлява времето на съответния алгоритъм за намирането на </w:t>
       </w:r>
       <w:r>
-        <w:t xml:space="preserve">R </w:t>
+        <w:t>R</w:t>
+      </w:r>
+      <w:r>
+        <w:rPr>
+          <w:lang w:val="bg-BG"/>
+        </w:rPr>
+        <w:t xml:space="preserve"> </w:t>
       </w:r>
       <w:r>
         <w:rPr>
@@ -2468,25 +2890,7 @@
         <w:rPr>
           <w:lang w:val="bg-BG"/>
         </w:rPr>
-        <w:t>м</w:t>
-      </w:r>
-      <w:r>
-        <w:rPr>
-          <w:lang w:val="bg-BG"/>
-        </w:rPr>
-        <w:t>асив</w:t>
-      </w:r>
-      <w:r>
-        <w:rPr>
-          <w:lang w:val="bg-BG"/>
-        </w:rPr>
-        <w:t>а</w:t>
-      </w:r>
-      <w:r>
-        <w:rPr>
-          <w:lang w:val="bg-BG"/>
-        </w:rPr>
-        <w:t xml:space="preserve"> от поредни числа от 1 до N</w:t>
+        <w:t>масива от поредни числа от 1 до N</w:t>
       </w:r>
     </w:p>
     <w:p>
@@ -2640,8 +3044,6 @@
         </w:rPr>
         <w:t xml:space="preserve"> и различен брой търсени числа. </w:t>
       </w:r>
-      <w:bookmarkStart w:id="0" w:name="_GoBack"/>
-      <w:bookmarkEnd w:id="0"/>
     </w:p>
     <w:p>
       <w:pPr>
@@ -2805,7 +3207,61 @@
         <w:rPr>
           <w:lang w:val="bg-BG"/>
         </w:rPr>
-        <w:t>числа, които трябва да бъдат вмъкнати в поредицата</w:t>
+        <w:t>числа, които трябва</w:t>
+      </w:r>
+      <w:r>
+        <w:rPr>
+          <w:lang w:val="bg-BG"/>
+        </w:rPr>
+        <w:tab/>
+      </w:r>
+      <w:r>
+        <w:rPr>
+          <w:lang w:val="bg-BG"/>
+        </w:rPr>
+        <w:tab/>
+      </w:r>
+      <w:r>
+        <w:rPr>
+          <w:lang w:val="bg-BG"/>
+        </w:rPr>
+        <w:tab/>
+      </w:r>
+      <w:r>
+        <w:rPr>
+          <w:lang w:val="bg-BG"/>
+        </w:rPr>
+        <w:tab/>
+      </w:r>
+      <w:r>
+        <w:rPr>
+          <w:lang w:val="bg-BG"/>
+        </w:rPr>
+        <w:tab/>
+      </w:r>
+      <w:r>
+        <w:rPr>
+          <w:lang w:val="bg-BG"/>
+        </w:rPr>
+        <w:tab/>
+      </w:r>
+      <w:r>
+        <w:rPr>
+          <w:lang w:val="bg-BG"/>
+        </w:rPr>
+        <w:tab/>
+      </w:r>
+      <w:r>
+        <w:rPr>
+          <w:lang w:val="bg-BG"/>
+        </w:rPr>
+        <w:tab/>
+      </w:r>
+      <w:r>
+        <w:rPr>
+          <w:lang w:val="bg-BG"/>
+        </w:rPr>
+        <w:t xml:space="preserve"> да бъдат вмъкнати в поредицата</w:t>
       </w:r>
       <w:r>
         <w:t xml:space="preserve">, </w:t>
@@ -2889,6 +3345,7 @@
         <w:jc w:val="both"/>
         <w:rPr>
           <w:noProof/>
+          <w:lang w:val="bg-BG"/>
         </w:rPr>
       </w:pPr>
       <w:r>
@@ -2900,6 +3357,7 @@
       <w:r>
         <w:rPr>
           <w:noProof/>
+          <w:lang w:val="bg-BG"/>
         </w:rPr>
         <w:t>.</w:t>
       </w:r>
@@ -2916,6 +3374,7 @@
         <w:jc w:val="both"/>
         <w:rPr>
           <w:noProof/>
+          <w:lang w:val="bg-BG"/>
         </w:rPr>
       </w:pPr>
       <w:r>
@@ -2935,8 +3394,22 @@
       <w:r>
         <w:rPr>
           <w:noProof/>
-        </w:rPr>
-        <w:t xml:space="preserve"> C </w:t>
+          <w:lang w:val="bg-BG"/>
+        </w:rPr>
+        <w:t xml:space="preserve"> </w:t>
+      </w:r>
+      <w:r>
+        <w:rPr>
+          <w:noProof/>
+        </w:rPr>
+        <w:t>C</w:t>
+      </w:r>
+      <w:r>
+        <w:rPr>
+          <w:noProof/>
+          <w:lang w:val="bg-BG"/>
+        </w:rPr>
+        <w:t xml:space="preserve"> </w:t>
       </w:r>
       <w:r>
         <w:rPr>
@@ -2948,8 +3421,15 @@
       <w:r>
         <w:rPr>
           <w:noProof/>
-        </w:rPr>
-        <w:t xml:space="preserve"> N</w:t>
+          <w:lang w:val="bg-BG"/>
+        </w:rPr>
+        <w:t xml:space="preserve"> </w:t>
+      </w:r>
+      <w:r>
+        <w:rPr>
+          <w:noProof/>
+        </w:rPr>
+        <w:t>N</w:t>
       </w:r>
       <w:r>
         <w:rPr>
@@ -2961,6 +3441,7 @@
       <w:r>
         <w:rPr>
           <w:noProof/>
+          <w:lang w:val="bg-BG"/>
         </w:rPr>
         <w:t xml:space="preserve"> </w:t>
       </w:r>
@@ -2974,6 +3455,7 @@
       <w:r>
         <w:rPr>
           <w:noProof/>
+          <w:lang w:val="bg-BG"/>
         </w:rPr>
         <w:t>.</w:t>
       </w:r>
@@ -2990,6 +3472,7 @@
         <w:jc w:val="both"/>
         <w:rPr>
           <w:noProof/>
+          <w:lang w:val="bg-BG"/>
         </w:rPr>
       </w:pPr>
       <w:r>
@@ -3002,8 +3485,22 @@
       <w:r>
         <w:rPr>
           <w:noProof/>
-        </w:rPr>
-        <w:t xml:space="preserve"> C </w:t>
+          <w:lang w:val="bg-BG"/>
+        </w:rPr>
+        <w:t xml:space="preserve"> </w:t>
+      </w:r>
+      <w:r>
+        <w:rPr>
+          <w:noProof/>
+        </w:rPr>
+        <w:t>C</w:t>
+      </w:r>
+      <w:r>
+        <w:rPr>
+          <w:noProof/>
+          <w:lang w:val="bg-BG"/>
+        </w:rPr>
+        <w:t xml:space="preserve"> </w:t>
       </w:r>
       <w:r>
         <w:rPr>
@@ -3015,6 +3512,7 @@
       <w:r>
         <w:rPr>
           <w:noProof/>
+          <w:lang w:val="bg-BG"/>
         </w:rPr>
         <w:t xml:space="preserve"> </w:t>
       </w:r>
@@ -3042,6 +3540,7 @@
       <w:r>
         <w:rPr>
           <w:noProof/>
+          <w:lang w:val="bg-BG"/>
         </w:rPr>
         <w:t xml:space="preserve"> (</w:t>
       </w:r>
@@ -3062,6 +3561,7 @@
       <w:r>
         <w:rPr>
           <w:noProof/>
+          <w:lang w:val="bg-BG"/>
         </w:rPr>
         <w:t>).</w:t>
       </w:r>
@@ -3078,6 +3578,7 @@
         <w:jc w:val="both"/>
         <w:rPr>
           <w:noProof/>
+          <w:lang w:val="bg-BG"/>
         </w:rPr>
       </w:pPr>
       <w:r>
@@ -3090,8 +3591,22 @@
       <w:r>
         <w:rPr>
           <w:noProof/>
-        </w:rPr>
-        <w:t xml:space="preserve"> N </w:t>
+          <w:lang w:val="bg-BG"/>
+        </w:rPr>
+        <w:t xml:space="preserve"> </w:t>
+      </w:r>
+      <w:r>
+        <w:rPr>
+          <w:noProof/>
+        </w:rPr>
+        <w:t>N</w:t>
+      </w:r>
+      <w:r>
+        <w:rPr>
+          <w:noProof/>
+          <w:lang w:val="bg-BG"/>
+        </w:rPr>
+        <w:t xml:space="preserve"> </w:t>
       </w:r>
       <w:r>
         <w:rPr>
@@ -3103,6 +3618,7 @@
       <w:r>
         <w:rPr>
           <w:noProof/>
+          <w:lang w:val="bg-BG"/>
         </w:rPr>
         <w:t xml:space="preserve">, </w:t>
       </w:r>
@@ -3116,6 +3632,7 @@
       <w:r>
         <w:rPr>
           <w:noProof/>
+          <w:lang w:val="bg-BG"/>
         </w:rPr>
         <w:t>.</w:t>
       </w:r>
@@ -3132,6 +3649,7 @@
         <w:jc w:val="both"/>
         <w:rPr>
           <w:noProof/>
+          <w:lang w:val="bg-BG"/>
         </w:rPr>
       </w:pPr>
       <w:r>
@@ -3141,6 +3659,9 @@
         <w:t>Въведените данни винаги ще са валидни</w:t>
       </w:r>
       <w:r>
+        <w:rPr>
+          <w:lang w:val="bg-BG"/>
+        </w:rPr>
         <w:t xml:space="preserve"> </w:t>
       </w:r>
       <w:r>
@@ -3150,6 +3671,9 @@
         <w:t>и в описания формат</w:t>
       </w:r>
       <w:r>
+        <w:rPr>
+          <w:lang w:val="bg-BG"/>
+        </w:rPr>
         <w:t xml:space="preserve">. </w:t>
       </w:r>
       <w:r>
@@ -3161,6 +3685,7 @@
       <w:r>
         <w:rPr>
           <w:noProof/>
+          <w:lang w:val="bg-BG"/>
         </w:rPr>
         <w:t>.</w:t>
       </w:r>
@@ -3184,6 +3709,8 @@
         </w:rPr>
         <w:t>Изход</w:t>
       </w:r>
+      <w:bookmarkStart w:id="0" w:name="_GoBack"/>
+      <w:bookmarkEnd w:id="0"/>
     </w:p>
     <w:p>
       <w:pPr>
@@ -3194,6 +3721,9 @@
         </w:numPr>
         <w:spacing w:after="0" w:line="240" w:lineRule="auto"/>
         <w:jc w:val="both"/>
+        <w:rPr>
+          <w:lang w:val="bg-BG"/>
+        </w:rPr>
       </w:pPr>
       <w:r>
         <w:rPr>
@@ -3208,6 +3738,9 @@
         <w:t>печата на конзолата</w:t>
       </w:r>
       <w:r>
+        <w:rPr>
+          <w:lang w:val="bg-BG"/>
+        </w:rPr>
         <w:t xml:space="preserve">. </w:t>
       </w:r>
       <w:r>
@@ -3217,6 +3750,9 @@
         <w:t>Трябва да бъде на един ред</w:t>
       </w:r>
       <w:r>
+        <w:rPr>
+          <w:lang w:val="bg-BG"/>
+        </w:rPr>
         <w:t>.</w:t>
       </w:r>
     </w:p>
@@ -3229,6 +3765,9 @@
         </w:numPr>
         <w:spacing w:after="0" w:line="240" w:lineRule="auto"/>
         <w:jc w:val="both"/>
+        <w:rPr>
+          <w:lang w:val="bg-BG"/>
+        </w:rPr>
       </w:pPr>
       <w:r>
         <w:rPr>
@@ -3243,7 +3782,19 @@
         <w:t>печатайте</w:t>
       </w:r>
       <w:r>
-        <w:t xml:space="preserve"> N </w:t>
+        <w:rPr>
+          <w:lang w:val="bg-BG"/>
+        </w:rPr>
+        <w:t xml:space="preserve"> </w:t>
+      </w:r>
+      <w:r>
+        <w:t>N</w:t>
+      </w:r>
+      <w:r>
+        <w:rPr>
+          <w:lang w:val="bg-BG"/>
+        </w:rPr>
+        <w:t xml:space="preserve"> </w:t>
       </w:r>
       <w:r>
         <w:rPr>
@@ -3264,6 +3815,9 @@
         <w:t xml:space="preserve"> разделени с интервал</w:t>
       </w:r>
       <w:r>
+        <w:rPr>
+          <w:lang w:val="bg-BG"/>
+        </w:rPr>
         <w:t xml:space="preserve">. </w:t>
       </w:r>
       <w:r>
@@ -3273,6 +3827,9 @@
         <w:t>Всяко число представлява най-левият възможен индекс,</w:t>
       </w:r>
       <w:r>
+        <w:rPr>
+          <w:lang w:val="bg-BG"/>
+        </w:rPr>
         <w:t xml:space="preserve"> </w:t>
       </w:r>
       <w:r>
@@ -3282,6 +3839,9 @@
         <w:t>където може да бъде вмъкната съответната игла</w:t>
       </w:r>
       <w:r>
+        <w:rPr>
+          <w:lang w:val="bg-BG"/>
+        </w:rPr>
         <w:t>.</w:t>
       </w:r>
     </w:p>
@@ -3311,6 +3871,9 @@
         </w:numPr>
         <w:spacing w:after="0" w:line="240" w:lineRule="auto"/>
         <w:jc w:val="both"/>
+        <w:rPr>
+          <w:lang w:val="bg-BG"/>
+        </w:rPr>
       </w:pPr>
       <w:r>
         <w:rPr>
@@ -3331,10 +3894,10 @@
         <w:t>числа ще бъдат</w:t>
       </w:r>
       <w:r>
-        <w:t xml:space="preserve"> </w:t>
-      </w:r>
-      <w:r>
-        <w:t>32-</w:t>
+        <w:rPr>
+          <w:lang w:val="bg-BG"/>
+        </w:rPr>
+        <w:t xml:space="preserve"> 32-</w:t>
       </w:r>
       <w:r>
         <w:rPr>
@@ -3355,6 +3918,9 @@
         <w:t xml:space="preserve"> със знак</w:t>
       </w:r>
       <w:r>
+        <w:rPr>
+          <w:lang w:val="bg-BG"/>
+        </w:rPr>
         <w:t>.</w:t>
       </w:r>
     </w:p>
@@ -3368,7 +3934,13 @@
         <w:jc w:val="both"/>
       </w:pPr>
       <w:r>
-        <w:t xml:space="preserve">N </w:t>
+        <w:t>N</w:t>
+      </w:r>
+      <w:r>
+        <w:rPr>
+          <w:lang w:val="bg-BG"/>
+        </w:rPr>
+        <w:t xml:space="preserve"> </w:t>
       </w:r>
       <w:r>
         <w:rPr>
@@ -3377,7 +3949,13 @@
         <w:t>ще бъдат в обхвата</w:t>
       </w:r>
       <w:r>
-        <w:t xml:space="preserve"> [1 … 1000].</w:t>
+        <w:rPr>
+          <w:lang w:val="bg-BG"/>
+        </w:rPr>
+        <w:t xml:space="preserve"> [1 … </w:t>
+      </w:r>
+      <w:r>
+        <w:t>1000].</w:t>
       </w:r>
     </w:p>
     <w:p>
@@ -4072,7 +4650,7 @@
           <v:stroke joinstyle="miter"/>
           <v:path gradientshapeok="t" o:connecttype="rect"/>
         </v:shapetype>
-        <v:shape id="Text Box 2" o:spid="_x0000_s2066" type="#_x0000_t202" style="position:absolute;margin-left:-.1pt;margin-top:29.35pt;width:396.3pt;height:25.25pt;z-index:-251655680;visibility:visible;mso-wrap-style:square;mso-wrap-distance-left:9pt;mso-wrap-distance-top:0;mso-wrap-distance-right:9pt;mso-wrap-distance-bottom:0;mso-position-horizontal:absolute;mso-position-horizontal-relative:text;mso-position-vertical:absolute;mso-position-vertical-relative:text;v-text-anchor:top" o:gfxdata="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" filled="f" stroked="f">
+        <v:shape id="Text Box 2" o:spid="_x0000_s2066" type="#_x0000_t202" style="position:absolute;margin-left:-.1pt;margin-top:29.35pt;width:396.3pt;height:25.25pt;z-index:-1;visibility:visible;mso-wrap-style:square;mso-wrap-distance-left:9pt;mso-wrap-distance-top:0;mso-wrap-distance-right:9pt;mso-wrap-distance-bottom:0;mso-position-horizontal:absolute;mso-position-horizontal-relative:text;mso-position-vertical:absolute;mso-position-vertical-relative:text;v-text-anchor:top" o:gfxdata="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" filled="f" stroked="f">
           <v:textbox style="mso-next-textbox:#Text Box 2" inset=".5mm,1.2mm,.5mm,.5mm">
             <w:txbxContent>
               <w:p>
@@ -4145,7 +4723,7 @@
         <w:lang w:val="bg-BG" w:eastAsia="bg-BG"/>
       </w:rPr>
       <w:pict>
-        <v:shape id="Text Box 3" o:spid="_x0000_s2050" type="#_x0000_t202" style="position:absolute;margin-left:446.5pt;margin-top:33.55pt;width:70.9pt;height:15.95pt;z-index:251659776;visibility:visible;v-text-anchor:middle" o:gfxdata="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" filled="f" stroked="f" strokeweight=".5pt">
+        <v:shape id="Text Box 3" o:spid="_x0000_s2050" type="#_x0000_t202" style="position:absolute;margin-left:446.5pt;margin-top:33.55pt;width:70.9pt;height:15.95pt;z-index:1;visibility:visible;v-text-anchor:middle" o:gfxdata="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" filled="f" stroked="f" strokeweight=".5pt">
           <v:textbox style="mso-next-textbox:#Text Box 3" inset="0,0,0,0">
             <w:txbxContent>
               <w:p>
@@ -4191,7 +4769,7 @@
                     <w:sz w:val="18"/>
                     <w:szCs w:val="18"/>
                   </w:rPr>
-                  <w:t>2</w:t>
+                  <w:t>5</w:t>
                 </w:r>
                 <w:r>
                   <w:rPr>
@@ -4207,16 +4785,31 @@
                   </w:rPr>
                   <w:t xml:space="preserve"> of </w:t>
                 </w:r>
-                <w:fldSimple w:instr=" NUMPAGES   \* MERGEFORMAT ">
-                  <w:r>
-                    <w:rPr>
-                      <w:noProof/>
-                      <w:sz w:val="18"/>
-                      <w:szCs w:val="18"/>
-                    </w:rPr>
-                    <w:t>5</w:t>
-                  </w:r>
-                </w:fldSimple>
+                <w:r>
+                  <w:fldChar w:fldCharType="begin"/>
+                </w:r>
+                <w:r>
+                  <w:instrText xml:space="preserve"> NUMPAGES   \* MERGEFORMAT </w:instrText>
+                </w:r>
+                <w:r>
+                  <w:fldChar w:fldCharType="separate"/>
+                </w:r>
+                <w:r>
+                  <w:rPr>
+                    <w:noProof/>
+                    <w:sz w:val="18"/>
+                    <w:szCs w:val="18"/>
+                  </w:rPr>
+                  <w:t>5</w:t>
+                </w:r>
+                <w:r>
+                  <w:rPr>
+                    <w:noProof/>
+                    <w:sz w:val="18"/>
+                    <w:szCs w:val="18"/>
+                  </w:rPr>
+                  <w:fldChar w:fldCharType="end"/>
+                </w:r>
               </w:p>
             </w:txbxContent>
           </v:textbox>
@@ -4275,7 +4868,7 @@
 
 <file path=word/numbering.xml><?xml version="1.0" encoding="utf-8"?>
 <w:numbering xmlns:wpc="http://schemas.microsoft.com/office/word/2010/wordprocessingCanvas" xmlns:mc="http://schemas.openxmlformats.org/markup-compatibility/2006" xmlns:o="urn:schemas-microsoft-com:office:office" xmlns:r="http://schemas.openxmlformats.org/officeDocument/2006/relationships" xmlns:m="http://schemas.openxmlformats.org/officeDocument/2006/math" xmlns:v="urn:schemas-microsoft-com:vml" xmlns:wp14="http://schemas.microsoft.com/office/word/2010/wordprocessingDrawing" xmlns:wp="http://schemas.openxmlformats.org/drawingml/2006/wordprocessingDrawing" xmlns:w10="urn:schemas-microsoft-com:office:word" xmlns:w="http://schemas.openxmlformats.org/wordprocessingml/2006/main" xmlns:w14="http://schemas.microsoft.com/office/word/2010/wordml" xmlns:w15="http://schemas.microsoft.com/office/word/2012/wordml" xmlns:wpg="http://schemas.microsoft.com/office/word/2010/wordprocessingGroup" xmlns:wpi="http://schemas.microsoft.com/office/word/2010/wordprocessingInk" xmlns:wne="http://schemas.microsoft.com/office/word/2006/wordml" xmlns:wps="http://schemas.microsoft.com/office/word/2010/wordprocessingShape" mc:Ignorable="w14 w15 wp14">
-  <w:abstractNum w:abstractNumId="0">
+  <w:abstractNum w:abstractNumId="0" w15:restartNumberingAfterBreak="0">
     <w:nsid w:val="009D2C7E"/>
     <w:multiLevelType w:val="hybridMultilevel"/>
     <w:tmpl w:val="4C164682"/>
@@ -4388,7 +4981,7 @@
       </w:rPr>
     </w:lvl>
   </w:abstractNum>
-  <w:abstractNum w:abstractNumId="1">
+  <w:abstractNum w:abstractNumId="1" w15:restartNumberingAfterBreak="0">
     <w:nsid w:val="019E3BB5"/>
     <w:multiLevelType w:val="hybridMultilevel"/>
     <w:tmpl w:val="B776D498"/>
@@ -4501,7 +5094,7 @@
       </w:rPr>
     </w:lvl>
   </w:abstractNum>
-  <w:abstractNum w:abstractNumId="2">
+  <w:abstractNum w:abstractNumId="2" w15:restartNumberingAfterBreak="0">
     <w:nsid w:val="04A85120"/>
     <w:multiLevelType w:val="hybridMultilevel"/>
     <w:tmpl w:val="C1068FE2"/>
@@ -4614,7 +5207,7 @@
       </w:rPr>
     </w:lvl>
   </w:abstractNum>
-  <w:abstractNum w:abstractNumId="3">
+  <w:abstractNum w:abstractNumId="3" w15:restartNumberingAfterBreak="0">
     <w:nsid w:val="0ED234EC"/>
     <w:multiLevelType w:val="hybridMultilevel"/>
     <w:tmpl w:val="6674EE4E"/>
@@ -4726,7 +5319,7 @@
       </w:rPr>
     </w:lvl>
   </w:abstractNum>
-  <w:abstractNum w:abstractNumId="4">
+  <w:abstractNum w:abstractNumId="4" w15:restartNumberingAfterBreak="0">
     <w:nsid w:val="16BC56E5"/>
     <w:multiLevelType w:val="hybridMultilevel"/>
     <w:tmpl w:val="910ABF24"/>
@@ -4839,7 +5432,7 @@
       </w:rPr>
     </w:lvl>
   </w:abstractNum>
-  <w:abstractNum w:abstractNumId="5">
+  <w:abstractNum w:abstractNumId="5" w15:restartNumberingAfterBreak="0">
     <w:nsid w:val="16D353A0"/>
     <w:multiLevelType w:val="hybridMultilevel"/>
     <w:tmpl w:val="3FBC81B2"/>
@@ -4952,7 +5545,7 @@
       </w:rPr>
     </w:lvl>
   </w:abstractNum>
-  <w:abstractNum w:abstractNumId="6">
+  <w:abstractNum w:abstractNumId="6" w15:restartNumberingAfterBreak="0">
     <w:nsid w:val="201C095C"/>
     <w:multiLevelType w:val="hybridMultilevel"/>
     <w:tmpl w:val="98A43F28"/>
@@ -5065,7 +5658,7 @@
       </w:rPr>
     </w:lvl>
   </w:abstractNum>
-  <w:abstractNum w:abstractNumId="7">
+  <w:abstractNum w:abstractNumId="7" w15:restartNumberingAfterBreak="0">
     <w:nsid w:val="27B21A09"/>
     <w:multiLevelType w:val="hybridMultilevel"/>
     <w:tmpl w:val="2B56ED7C"/>
@@ -5178,7 +5771,7 @@
       </w:rPr>
     </w:lvl>
   </w:abstractNum>
-  <w:abstractNum w:abstractNumId="8">
+  <w:abstractNum w:abstractNumId="8" w15:restartNumberingAfterBreak="0">
     <w:nsid w:val="290C693F"/>
     <w:multiLevelType w:val="hybridMultilevel"/>
     <w:tmpl w:val="C7860B10"/>
@@ -5320,7 +5913,7 @@
       </w:rPr>
     </w:lvl>
   </w:abstractNum>
-  <w:abstractNum w:abstractNumId="9">
+  <w:abstractNum w:abstractNumId="9" w15:restartNumberingAfterBreak="0">
     <w:nsid w:val="29927B43"/>
     <w:multiLevelType w:val="hybridMultilevel"/>
     <w:tmpl w:val="3502DA0C"/>
@@ -5433,7 +6026,7 @@
       </w:rPr>
     </w:lvl>
   </w:abstractNum>
-  <w:abstractNum w:abstractNumId="10">
+  <w:abstractNum w:abstractNumId="10" w15:restartNumberingAfterBreak="0">
     <w:nsid w:val="2A287468"/>
     <w:multiLevelType w:val="hybridMultilevel"/>
     <w:tmpl w:val="1F704C64"/>
@@ -5546,7 +6139,7 @@
       </w:rPr>
     </w:lvl>
   </w:abstractNum>
-  <w:abstractNum w:abstractNumId="11">
+  <w:abstractNum w:abstractNumId="11" w15:restartNumberingAfterBreak="0">
     <w:nsid w:val="2D776E58"/>
     <w:multiLevelType w:val="hybridMultilevel"/>
     <w:tmpl w:val="D6D0AC9A"/>
@@ -5659,7 +6252,7 @@
       </w:rPr>
     </w:lvl>
   </w:abstractNum>
-  <w:abstractNum w:abstractNumId="12">
+  <w:abstractNum w:abstractNumId="12" w15:restartNumberingAfterBreak="0">
     <w:nsid w:val="2F65687C"/>
     <w:multiLevelType w:val="hybridMultilevel"/>
     <w:tmpl w:val="56F2010A"/>
@@ -5772,7 +6365,7 @@
       </w:rPr>
     </w:lvl>
   </w:abstractNum>
-  <w:abstractNum w:abstractNumId="13">
+  <w:abstractNum w:abstractNumId="13" w15:restartNumberingAfterBreak="0">
     <w:nsid w:val="49F15A4A"/>
     <w:multiLevelType w:val="hybridMultilevel"/>
     <w:tmpl w:val="27DC9A46"/>
@@ -5886,7 +6479,7 @@
       </w:rPr>
     </w:lvl>
   </w:abstractNum>
-  <w:abstractNum w:abstractNumId="14">
+  <w:abstractNum w:abstractNumId="14" w15:restartNumberingAfterBreak="0">
     <w:nsid w:val="4B362C27"/>
     <w:multiLevelType w:val="hybridMultilevel"/>
     <w:tmpl w:val="265E5528"/>
@@ -5999,7 +6592,7 @@
       </w:rPr>
     </w:lvl>
   </w:abstractNum>
-  <w:abstractNum w:abstractNumId="15">
+  <w:abstractNum w:abstractNumId="15" w15:restartNumberingAfterBreak="0">
     <w:nsid w:val="55387ACC"/>
     <w:multiLevelType w:val="hybridMultilevel"/>
     <w:tmpl w:val="4D120ED2"/>
@@ -6112,7 +6705,7 @@
       </w:rPr>
     </w:lvl>
   </w:abstractNum>
-  <w:abstractNum w:abstractNumId="16">
+  <w:abstractNum w:abstractNumId="16" w15:restartNumberingAfterBreak="0">
     <w:nsid w:val="61054E5E"/>
     <w:multiLevelType w:val="hybridMultilevel"/>
     <w:tmpl w:val="3F8067F2"/>
@@ -6225,7 +6818,7 @@
       </w:rPr>
     </w:lvl>
   </w:abstractNum>
-  <w:abstractNum w:abstractNumId="17">
+  <w:abstractNum w:abstractNumId="17" w15:restartNumberingAfterBreak="0">
     <w:nsid w:val="73706BD9"/>
     <w:multiLevelType w:val="hybridMultilevel"/>
     <w:tmpl w:val="5796A7DA"/>
@@ -6402,8 +6995,6 @@
     <w:rPrDefault>
       <w:rPr>
         <w:rFonts w:ascii="Calibri" w:eastAsia="Calibri" w:hAnsi="Calibri" w:cs="Arial"/>
-        <w:sz w:val="22"/>
-        <w:szCs w:val="22"/>
         <w:lang w:val="bg-BG" w:eastAsia="bg-BG" w:bidi="ar-SA"/>
       </w:rPr>
     </w:rPrDefault>
@@ -6790,6 +7381,8 @@
       <w:spacing w:after="200" w:line="276" w:lineRule="auto"/>
     </w:pPr>
     <w:rPr>
+      <w:sz w:val="22"/>
+      <w:szCs w:val="22"/>
       <w:lang w:val="en-US" w:eastAsia="en-US"/>
     </w:rPr>
   </w:style>
@@ -6936,7 +7529,6 @@
   </w:style>
   <w:style w:type="character" w:customStyle="1" w:styleId="Heading1Char">
     <w:name w:val="Heading 1 Char"/>
-    <w:basedOn w:val="DefaultParagraphFont"/>
     <w:link w:val="Heading1"/>
     <w:uiPriority w:val="99"/>
     <w:locked/>
@@ -6952,7 +7544,6 @@
   </w:style>
   <w:style w:type="character" w:customStyle="1" w:styleId="Heading2Char">
     <w:name w:val="Heading 2 Char"/>
-    <w:basedOn w:val="DefaultParagraphFont"/>
     <w:link w:val="Heading2"/>
     <w:uiPriority w:val="99"/>
     <w:locked/>
@@ -6967,7 +7558,6 @@
   </w:style>
   <w:style w:type="character" w:customStyle="1" w:styleId="Heading3Char">
     <w:name w:val="Heading 3 Char"/>
-    <w:basedOn w:val="DefaultParagraphFont"/>
     <w:link w:val="Heading3"/>
     <w:uiPriority w:val="99"/>
     <w:locked/>
@@ -6983,7 +7573,6 @@
   </w:style>
   <w:style w:type="character" w:customStyle="1" w:styleId="Heading4Char">
     <w:name w:val="Heading 4 Char"/>
-    <w:basedOn w:val="DefaultParagraphFont"/>
     <w:link w:val="Heading4"/>
     <w:uiPriority w:val="99"/>
     <w:locked/>
@@ -6999,7 +7588,6 @@
   </w:style>
   <w:style w:type="character" w:customStyle="1" w:styleId="Heading5Char">
     <w:name w:val="Heading 5 Char"/>
-    <w:basedOn w:val="DefaultParagraphFont"/>
     <w:link w:val="Heading5"/>
     <w:uiPriority w:val="99"/>
     <w:semiHidden/>
@@ -7028,7 +7616,6 @@
   </w:style>
   <w:style w:type="character" w:customStyle="1" w:styleId="HeaderChar">
     <w:name w:val="Header Char"/>
-    <w:basedOn w:val="DefaultParagraphFont"/>
     <w:link w:val="Header"/>
     <w:uiPriority w:val="99"/>
     <w:locked/>
@@ -7053,7 +7640,6 @@
   </w:style>
   <w:style w:type="character" w:customStyle="1" w:styleId="FooterChar">
     <w:name w:val="Footer Char"/>
-    <w:basedOn w:val="DefaultParagraphFont"/>
     <w:link w:val="Footer"/>
     <w:uiPriority w:val="99"/>
     <w:locked/>
@@ -7080,7 +7666,6 @@
   </w:style>
   <w:style w:type="character" w:customStyle="1" w:styleId="BalloonTextChar">
     <w:name w:val="Balloon Text Char"/>
-    <w:basedOn w:val="DefaultParagraphFont"/>
     <w:link w:val="BalloonText"/>
     <w:uiPriority w:val="99"/>
     <w:semiHidden/>
@@ -7094,7 +7679,6 @@
   </w:style>
   <w:style w:type="character" w:styleId="Hyperlink">
     <w:name w:val="Hyperlink"/>
-    <w:basedOn w:val="DefaultParagraphFont"/>
     <w:uiPriority w:val="99"/>
     <w:rsid w:val="0079324A"/>
     <w:rPr>
@@ -7120,7 +7704,6 @@
   </w:style>
   <w:style w:type="character" w:styleId="Strong">
     <w:name w:val="Strong"/>
-    <w:basedOn w:val="DefaultParagraphFont"/>
     <w:uiPriority w:val="99"/>
     <w:qFormat/>
     <w:rsid w:val="00524789"/>
@@ -7144,7 +7727,6 @@
   </w:style>
   <w:style w:type="character" w:styleId="FollowedHyperlink">
     <w:name w:val="FollowedHyperlink"/>
-    <w:basedOn w:val="DefaultParagraphFont"/>
     <w:uiPriority w:val="99"/>
     <w:semiHidden/>
     <w:rsid w:val="00C0490B"/>
@@ -7172,12 +7754,7 @@
     <w:basedOn w:val="TableNormal"/>
     <w:uiPriority w:val="59"/>
     <w:rsid w:val="00FE5A80"/>
-    <w:rPr>
-      <w:sz w:val="20"/>
-      <w:szCs w:val="20"/>
-    </w:rPr>
     <w:tblPr>
-      <w:tblInd w:w="0" w:type="dxa"/>
       <w:tblBorders>
         <w:top w:val="single" w:sz="4" w:space="0" w:color="auto"/>
         <w:left w:val="single" w:sz="4" w:space="0" w:color="auto"/>
@@ -7186,17 +7763,10 @@
         <w:insideH w:val="single" w:sz="4" w:space="0" w:color="auto"/>
         <w:insideV w:val="single" w:sz="4" w:space="0" w:color="auto"/>
       </w:tblBorders>
-      <w:tblCellMar>
-        <w:top w:w="0" w:type="dxa"/>
-        <w:left w:w="108" w:type="dxa"/>
-        <w:bottom w:w="0" w:type="dxa"/>
-        <w:right w:w="108" w:type="dxa"/>
-      </w:tblCellMar>
     </w:tblPr>
   </w:style>
   <w:style w:type="character" w:customStyle="1" w:styleId="ListParagraphChar">
     <w:name w:val="List Paragraph Char"/>
-    <w:basedOn w:val="DefaultParagraphFont"/>
     <w:link w:val="ListParagraph"/>
     <w:uiPriority w:val="99"/>
     <w:locked/>
@@ -7208,7 +7778,6 @@
   </w:style>
   <w:style w:type="character" w:customStyle="1" w:styleId="CodeChar">
     <w:name w:val="Code Char"/>
-    <w:basedOn w:val="ListParagraphChar"/>
     <w:link w:val="Code"/>
     <w:uiPriority w:val="99"/>
     <w:locked/>
@@ -7222,7 +7791,6 @@
   </w:style>
   <w:style w:type="character" w:styleId="Emphasis">
     <w:name w:val="Emphasis"/>
-    <w:basedOn w:val="DefaultParagraphFont"/>
     <w:uiPriority w:val="99"/>
     <w:qFormat/>
     <w:rsid w:val="00083BAB"/>
@@ -7234,7 +7802,6 @@
   </w:style>
   <w:style w:type="character" w:customStyle="1" w:styleId="UnresolvedMention">
     <w:name w:val="Unresolved Mention"/>
-    <w:basedOn w:val="DefaultParagraphFont"/>
     <w:uiPriority w:val="99"/>
     <w:semiHidden/>
     <w:rsid w:val="005A290F"/>
@@ -7248,10 +7815,6 @@
     <w:name w:val="Table Grid Light1"/>
     <w:uiPriority w:val="99"/>
     <w:rsid w:val="00C00F5A"/>
-    <w:rPr>
-      <w:sz w:val="20"/>
-      <w:szCs w:val="20"/>
-    </w:rPr>
     <w:tblPr>
       <w:tblInd w:w="0" w:type="dxa"/>
       <w:tblBorders>
@@ -7274,10 +7837,6 @@
     <w:name w:val="Grid Table 1 Light1"/>
     <w:uiPriority w:val="99"/>
     <w:rsid w:val="00C00F5A"/>
-    <w:rPr>
-      <w:sz w:val="20"/>
-      <w:szCs w:val="20"/>
-    </w:rPr>
     <w:tblPr>
       <w:tblStyleRowBandSize w:val="1"/>
       <w:tblStyleColBandSize w:val="1"/>
@@ -7297,46 +7856,6 @@
         <w:right w:w="108" w:type="dxa"/>
       </w:tblCellMar>
     </w:tblPr>
-    <w:tblStylePr w:type="firstRow">
-      <w:rPr>
-        <w:rFonts w:cs="Arial"/>
-        <w:b/>
-        <w:bCs/>
-      </w:rPr>
-      <w:tblPr/>
-      <w:tcPr>
-        <w:tcBorders>
-          <w:bottom w:val="single" w:sz="12" w:space="0" w:color="666666"/>
-        </w:tcBorders>
-      </w:tcPr>
-    </w:tblStylePr>
-    <w:tblStylePr w:type="lastRow">
-      <w:rPr>
-        <w:rFonts w:cs="Arial"/>
-        <w:b/>
-        <w:bCs/>
-      </w:rPr>
-      <w:tblPr/>
-      <w:tcPr>
-        <w:tcBorders>
-          <w:top w:val="double" w:sz="2" w:space="0" w:color="666666"/>
-        </w:tcBorders>
-      </w:tcPr>
-    </w:tblStylePr>
-    <w:tblStylePr w:type="firstCol">
-      <w:rPr>
-        <w:rFonts w:cs="Arial"/>
-        <w:b/>
-        <w:bCs/>
-      </w:rPr>
-    </w:tblStylePr>
-    <w:tblStylePr w:type="lastCol">
-      <w:rPr>
-        <w:rFonts w:cs="Arial"/>
-        <w:b/>
-        <w:bCs/>
-      </w:rPr>
-    </w:tblStylePr>
   </w:style>
 </w:styles>
 </file>

</xml_diff>